<commit_message>
chore: finishing up 1 lab report
</commit_message>
<xml_diff>
--- a/Labs/1-LB/1-LB-DSP-Audio.docx
+++ b/Labs/1-LB/1-LB-DSP-Audio.docx
@@ -369,6 +369,7 @@
       <w:r>
         <w:rPr>
           <w:noProof/>
+          <w:lang w:val="lt-LT"/>
         </w:rPr>
         <mc:AlternateContent>
           <mc:Choice Requires="wps">
@@ -499,6 +500,7 @@
       <w:r>
         <w:rPr>
           <w:noProof/>
+          <w:lang w:val="lt-LT"/>
         </w:rPr>
         <w:lastRenderedPageBreak/>
         <mc:AlternateContent>
@@ -2249,25 +2251,7 @@
         <w:rPr>
           <w:lang w:val="lt-LT"/>
         </w:rPr>
-        <w:t>Patobulinkite pateiktame pavyzdyje esančią sinusinio signalo skaičiavimui skirtą funkciją,</w:t>
-      </w:r>
-      <w:r>
-        <w:rPr>
-          <w:lang w:val="lt-LT"/>
-        </w:rPr>
-        <w:t xml:space="preserve"> </w:t>
-      </w:r>
-      <w:r>
-        <w:rPr>
-          <w:lang w:val="lt-LT"/>
-        </w:rPr>
-        <w:t>įtraukdami kintamajį arba konstantą dažniui nurodyti</w:t>
-      </w:r>
-      <w:r>
-        <w:rPr>
-          <w:lang w:val="lt-LT"/>
-        </w:rPr>
-        <w:t>.</w:t>
+        <w:t>Patobulinkite pateiktame pavyzdyje esančią sinusinio signalo skaičiavimui skirtą funkciją, įtraukdami kintamajį arba konstantą dažniui nurodyti.</w:t>
       </w:r>
     </w:p>
     <w:p>
@@ -2403,13 +2387,7 @@
         <w:rPr>
           <w:lang w:val="lt-LT"/>
         </w:rPr>
-        <w:t xml:space="preserve"> </w:t>
-      </w:r>
-      <w:r>
-        <w:rPr>
-          <w:lang w:val="lt-LT"/>
-        </w:rPr>
-        <w:t>A yra amplitudė, nustatanti bangos maksimalią reikšmę.</w:t>
+        <w:t xml:space="preserve"> A yra amplitudė, nustatanti bangos maksimalią reikšmę.</w:t>
       </w:r>
     </w:p>
     <w:p>
@@ -2454,13 +2432,7 @@
         <w:rPr>
           <w:lang w:val="lt-LT"/>
         </w:rPr>
-        <w:t>ϕ (fi) yra fazinė kampas, kuris nurodo horizontalų poslinkį bangos laiko ašyje.</w:t>
-      </w:r>
-      <w:r>
-        <w:rPr>
-          <w:lang w:val="lt-LT"/>
-        </w:rPr>
-        <w:t xml:space="preserve"> Ši funkcija realizuota 1 lentelėje pateiktu programiniu kodu.</w:t>
+        <w:t>ϕ (fi) yra fazinė kampas, kuris nurodo horizontalų poslinkį bangos laiko ašyje. Ši funkcija realizuota 1 lentelėje pateiktu programiniu kodu.</w:t>
       </w:r>
     </w:p>
     <w:p>
@@ -2540,6 +2512,7 @@
                 <w:color w:val="008000"/>
                 <w:sz w:val="21"/>
                 <w:szCs w:val="21"/>
+                <w:lang w:val="lt-LT"/>
               </w:rPr>
             </w:pPr>
             <w:r>
@@ -2548,6 +2521,7 @@
                 <w:color w:val="808080"/>
                 <w:sz w:val="21"/>
                 <w:szCs w:val="21"/>
+                <w:lang w:val="lt-LT"/>
               </w:rPr>
               <w:t>#define</w:t>
             </w:r>
@@ -2557,6 +2531,7 @@
                 <w:color w:val="0000FF"/>
                 <w:sz w:val="21"/>
                 <w:szCs w:val="21"/>
+                <w:lang w:val="lt-LT"/>
               </w:rPr>
               <w:t xml:space="preserve"> </w:t>
             </w:r>
@@ -2566,6 +2541,7 @@
                 <w:color w:val="BD63C5"/>
                 <w:sz w:val="21"/>
                 <w:szCs w:val="21"/>
+                <w:lang w:val="lt-LT"/>
               </w:rPr>
               <w:t>FREQUENCY</w:t>
             </w:r>
@@ -2575,6 +2551,7 @@
                 <w:color w:val="0000FF"/>
                 <w:sz w:val="21"/>
                 <w:szCs w:val="21"/>
+                <w:lang w:val="lt-LT"/>
               </w:rPr>
               <w:t xml:space="preserve"> </w:t>
             </w:r>
@@ -2584,6 +2561,7 @@
                 <w:color w:val="098658"/>
                 <w:sz w:val="21"/>
                 <w:szCs w:val="21"/>
+                <w:lang w:val="lt-LT"/>
               </w:rPr>
               <w:t>1000.0</w:t>
             </w:r>
@@ -2593,6 +2571,7 @@
                 <w:color w:val="008000"/>
                 <w:sz w:val="21"/>
                 <w:szCs w:val="21"/>
+                <w:lang w:val="lt-LT"/>
               </w:rPr>
               <w:t xml:space="preserve"> //</w:t>
             </w:r>
@@ -2602,6 +2581,7 @@
                 <w:color w:val="008000"/>
                 <w:sz w:val="21"/>
                 <w:szCs w:val="21"/>
+                <w:lang w:val="lt-LT"/>
               </w:rPr>
               <w:t>Generated signal frequency</w:t>
             </w:r>
@@ -2615,6 +2595,7 @@
                 <w:color w:val="000000"/>
                 <w:sz w:val="21"/>
                 <w:szCs w:val="21"/>
+                <w:lang w:val="lt-LT"/>
               </w:rPr>
             </w:pPr>
             <w:r>
@@ -2623,6 +2604,7 @@
                 <w:color w:val="808080"/>
                 <w:sz w:val="21"/>
                 <w:szCs w:val="21"/>
+                <w:lang w:val="lt-LT"/>
               </w:rPr>
               <w:t>#define</w:t>
             </w:r>
@@ -2632,6 +2614,7 @@
                 <w:color w:val="0000FF"/>
                 <w:sz w:val="21"/>
                 <w:szCs w:val="21"/>
+                <w:lang w:val="lt-LT"/>
               </w:rPr>
               <w:t xml:space="preserve"> </w:t>
             </w:r>
@@ -2641,6 +2624,7 @@
                 <w:color w:val="BD63C5"/>
                 <w:sz w:val="21"/>
                 <w:szCs w:val="21"/>
+                <w:lang w:val="lt-LT"/>
               </w:rPr>
               <w:t>SAMPLING_FREQ</w:t>
             </w:r>
@@ -2650,6 +2634,7 @@
                 <w:color w:val="0000FF"/>
                 <w:sz w:val="21"/>
                 <w:szCs w:val="21"/>
+                <w:lang w:val="lt-LT"/>
               </w:rPr>
               <w:t xml:space="preserve"> </w:t>
             </w:r>
@@ -2659,6 +2644,7 @@
                 <w:color w:val="098658"/>
                 <w:sz w:val="21"/>
                 <w:szCs w:val="21"/>
+                <w:lang w:val="lt-LT"/>
               </w:rPr>
               <w:t>8000.0</w:t>
             </w:r>
@@ -2672,6 +2658,7 @@
                 <w:color w:val="008000"/>
                 <w:sz w:val="21"/>
                 <w:szCs w:val="21"/>
+                <w:lang w:val="lt-LT"/>
               </w:rPr>
             </w:pPr>
           </w:p>
@@ -2684,6 +2671,7 @@
                 <w:color w:val="008000"/>
                 <w:sz w:val="21"/>
                 <w:szCs w:val="21"/>
+                <w:lang w:val="lt-LT"/>
               </w:rPr>
             </w:pPr>
             <w:r>
@@ -2692,6 +2680,7 @@
                 <w:color w:val="008000"/>
                 <w:sz w:val="21"/>
                 <w:szCs w:val="21"/>
+                <w:lang w:val="lt-LT"/>
               </w:rPr>
               <w:t>...</w:t>
             </w:r>
@@ -2705,6 +2694,7 @@
                 <w:color w:val="008000"/>
                 <w:sz w:val="21"/>
                 <w:szCs w:val="21"/>
+                <w:lang w:val="lt-LT"/>
               </w:rPr>
             </w:pPr>
           </w:p>
@@ -2717,6 +2707,7 @@
                 <w:color w:val="008000"/>
                 <w:sz w:val="21"/>
                 <w:szCs w:val="21"/>
+                <w:lang w:val="lt-LT"/>
               </w:rPr>
             </w:pPr>
           </w:p>
@@ -2729,6 +2720,7 @@
                 <w:color w:val="000000"/>
                 <w:sz w:val="21"/>
                 <w:szCs w:val="21"/>
+                <w:lang w:val="lt-LT"/>
               </w:rPr>
             </w:pPr>
             <w:r>
@@ -2737,6 +2729,7 @@
                 <w:color w:val="008000"/>
                 <w:sz w:val="21"/>
                 <w:szCs w:val="21"/>
+                <w:lang w:val="lt-LT"/>
               </w:rPr>
               <w:t>/*** Test Signal generation ***/</w:t>
             </w:r>
@@ -2750,6 +2743,7 @@
                 <w:color w:val="000000"/>
                 <w:sz w:val="21"/>
                 <w:szCs w:val="21"/>
+                <w:lang w:val="lt-LT"/>
               </w:rPr>
             </w:pPr>
             <w:r>
@@ -2758,6 +2752,7 @@
                 <w:color w:val="0000FF"/>
                 <w:sz w:val="21"/>
                 <w:szCs w:val="21"/>
+                <w:lang w:val="lt-LT"/>
               </w:rPr>
               <w:t>for</w:t>
             </w:r>
@@ -2767,6 +2762,7 @@
                 <w:color w:val="000000"/>
                 <w:sz w:val="21"/>
                 <w:szCs w:val="21"/>
+                <w:lang w:val="lt-LT"/>
               </w:rPr>
               <w:t>(</w:t>
             </w:r>
@@ -2776,6 +2772,7 @@
                 <w:color w:val="0000FF"/>
                 <w:sz w:val="21"/>
                 <w:szCs w:val="21"/>
+                <w:lang w:val="lt-LT"/>
               </w:rPr>
               <w:t>int</w:t>
             </w:r>
@@ -2785,6 +2782,7 @@
                 <w:color w:val="000000"/>
                 <w:sz w:val="21"/>
                 <w:szCs w:val="21"/>
+                <w:lang w:val="lt-LT"/>
               </w:rPr>
               <w:t xml:space="preserve"> index = </w:t>
             </w:r>
@@ -2794,6 +2792,7 @@
                 <w:color w:val="098658"/>
                 <w:sz w:val="21"/>
                 <w:szCs w:val="21"/>
+                <w:lang w:val="lt-LT"/>
               </w:rPr>
               <w:t>0</w:t>
             </w:r>
@@ -2803,6 +2802,7 @@
                 <w:color w:val="000000"/>
                 <w:sz w:val="21"/>
                 <w:szCs w:val="21"/>
+                <w:lang w:val="lt-LT"/>
               </w:rPr>
               <w:t xml:space="preserve">; index &lt; </w:t>
             </w:r>
@@ -2812,6 +2812,7 @@
                 <w:color w:val="BD63C5"/>
                 <w:sz w:val="21"/>
                 <w:szCs w:val="21"/>
+                <w:lang w:val="lt-LT"/>
               </w:rPr>
               <w:t>SAMPLES_QTY</w:t>
             </w:r>
@@ -2821,6 +2822,7 @@
                 <w:color w:val="000000"/>
                 <w:sz w:val="21"/>
                 <w:szCs w:val="21"/>
+                <w:lang w:val="lt-LT"/>
               </w:rPr>
               <w:t>; index++)</w:t>
             </w:r>
@@ -2834,6 +2836,7 @@
                 <w:color w:val="000000"/>
                 <w:sz w:val="21"/>
                 <w:szCs w:val="21"/>
+                <w:lang w:val="lt-LT"/>
               </w:rPr>
             </w:pPr>
             <w:r>
@@ -2842,6 +2845,7 @@
                 <w:color w:val="000000"/>
                 <w:sz w:val="21"/>
                 <w:szCs w:val="21"/>
+                <w:lang w:val="lt-LT"/>
               </w:rPr>
               <w:t>{</w:t>
             </w:r>
@@ -2855,6 +2859,7 @@
                 <w:color w:val="000000"/>
                 <w:sz w:val="21"/>
                 <w:szCs w:val="21"/>
+                <w:lang w:val="lt-LT"/>
               </w:rPr>
             </w:pPr>
             <w:r>
@@ -2863,6 +2868,7 @@
                 <w:color w:val="0000FF"/>
                 <w:sz w:val="21"/>
                 <w:szCs w:val="21"/>
+                <w:lang w:val="lt-LT"/>
               </w:rPr>
               <w:t xml:space="preserve">    double</w:t>
             </w:r>
@@ -2872,6 +2878,7 @@
                 <w:color w:val="000000"/>
                 <w:sz w:val="21"/>
                 <w:szCs w:val="21"/>
+                <w:lang w:val="lt-LT"/>
               </w:rPr>
               <w:t xml:space="preserve"> phase = </w:t>
             </w:r>
@@ -2881,6 +2888,7 @@
                 <w:color w:val="098658"/>
                 <w:sz w:val="21"/>
                 <w:szCs w:val="21"/>
+                <w:lang w:val="lt-LT"/>
               </w:rPr>
               <w:t>2</w:t>
             </w:r>
@@ -2890,6 +2898,7 @@
                 <w:color w:val="000000"/>
                 <w:sz w:val="21"/>
                 <w:szCs w:val="21"/>
+                <w:lang w:val="lt-LT"/>
               </w:rPr>
               <w:t xml:space="preserve"> * PI * FREQUENCY * index / (</w:t>
             </w:r>
@@ -2899,6 +2908,7 @@
                 <w:color w:val="098658"/>
                 <w:sz w:val="21"/>
                 <w:szCs w:val="21"/>
+                <w:lang w:val="lt-LT"/>
               </w:rPr>
               <w:t>2</w:t>
             </w:r>
@@ -2908,6 +2918,7 @@
                 <w:color w:val="000000"/>
                 <w:sz w:val="21"/>
                 <w:szCs w:val="21"/>
+                <w:lang w:val="lt-LT"/>
               </w:rPr>
               <w:t xml:space="preserve"> * </w:t>
             </w:r>
@@ -2917,6 +2928,7 @@
                 <w:color w:val="BD63C5"/>
                 <w:sz w:val="21"/>
                 <w:szCs w:val="21"/>
+                <w:lang w:val="lt-LT"/>
               </w:rPr>
               <w:t>SAMPLING_FREQ</w:t>
             </w:r>
@@ -2926,6 +2938,7 @@
                 <w:color w:val="000000"/>
                 <w:sz w:val="21"/>
                 <w:szCs w:val="21"/>
+                <w:lang w:val="lt-LT"/>
               </w:rPr>
               <w:t>);</w:t>
             </w:r>
@@ -2939,6 +2952,7 @@
                 <w:color w:val="000000"/>
                 <w:sz w:val="21"/>
                 <w:szCs w:val="21"/>
+                <w:lang w:val="lt-LT"/>
               </w:rPr>
             </w:pPr>
             <w:r>
@@ -2947,6 +2961,7 @@
                 <w:color w:val="000000"/>
                 <w:sz w:val="21"/>
                 <w:szCs w:val="21"/>
+                <w:lang w:val="lt-LT"/>
               </w:rPr>
               <w:t xml:space="preserve">    Left_out_buffer[index] = (</w:t>
             </w:r>
@@ -2956,6 +2971,7 @@
                 <w:color w:val="0000FF"/>
                 <w:sz w:val="21"/>
                 <w:szCs w:val="21"/>
+                <w:lang w:val="lt-LT"/>
               </w:rPr>
               <w:t>int16_t</w:t>
             </w:r>
@@ -2965,6 +2981,7 @@
                 <w:color w:val="000000"/>
                 <w:sz w:val="21"/>
                 <w:szCs w:val="21"/>
+                <w:lang w:val="lt-LT"/>
               </w:rPr>
               <w:t>)(</w:t>
             </w:r>
@@ -2974,6 +2991,7 @@
                 <w:color w:val="098658"/>
                 <w:sz w:val="21"/>
                 <w:szCs w:val="21"/>
+                <w:lang w:val="lt-LT"/>
               </w:rPr>
               <w:t>30000</w:t>
             </w:r>
@@ -2983,6 +3001,7 @@
                 <w:color w:val="000000"/>
                 <w:sz w:val="21"/>
                 <w:szCs w:val="21"/>
+                <w:lang w:val="lt-LT"/>
               </w:rPr>
               <w:t xml:space="preserve"> * sin(phase));</w:t>
             </w:r>
@@ -2996,6 +3015,7 @@
                 <w:color w:val="000000"/>
                 <w:sz w:val="21"/>
                 <w:szCs w:val="21"/>
+                <w:lang w:val="lt-LT"/>
               </w:rPr>
             </w:pPr>
             <w:r>
@@ -3004,6 +3024,7 @@
                 <w:color w:val="000000"/>
                 <w:sz w:val="21"/>
                 <w:szCs w:val="21"/>
+                <w:lang w:val="lt-LT"/>
               </w:rPr>
               <w:t xml:space="preserve">    Right_out_buffer[index] = (</w:t>
             </w:r>
@@ -3013,6 +3034,7 @@
                 <w:color w:val="0000FF"/>
                 <w:sz w:val="21"/>
                 <w:szCs w:val="21"/>
+                <w:lang w:val="lt-LT"/>
               </w:rPr>
               <w:t>int16_t</w:t>
             </w:r>
@@ -3022,6 +3044,7 @@
                 <w:color w:val="000000"/>
                 <w:sz w:val="21"/>
                 <w:szCs w:val="21"/>
+                <w:lang w:val="lt-LT"/>
               </w:rPr>
               <w:t>)(</w:t>
             </w:r>
@@ -3031,6 +3054,7 @@
                 <w:color w:val="098658"/>
                 <w:sz w:val="21"/>
                 <w:szCs w:val="21"/>
+                <w:lang w:val="lt-LT"/>
               </w:rPr>
               <w:t>30000</w:t>
             </w:r>
@@ -3040,6 +3064,7 @@
                 <w:color w:val="000000"/>
                 <w:sz w:val="21"/>
                 <w:szCs w:val="21"/>
+                <w:lang w:val="lt-LT"/>
               </w:rPr>
               <w:t xml:space="preserve"> * sin(</w:t>
             </w:r>
@@ -3049,6 +3074,7 @@
                 <w:color w:val="098658"/>
                 <w:sz w:val="21"/>
                 <w:szCs w:val="21"/>
+                <w:lang w:val="lt-LT"/>
               </w:rPr>
               <w:t>2</w:t>
             </w:r>
@@ -3058,6 +3084,7 @@
                 <w:color w:val="000000"/>
                 <w:sz w:val="21"/>
                 <w:szCs w:val="21"/>
+                <w:lang w:val="lt-LT"/>
               </w:rPr>
               <w:t xml:space="preserve"> * phase));</w:t>
             </w:r>
@@ -3071,6 +3098,7 @@
                 <w:color w:val="000000"/>
                 <w:sz w:val="21"/>
                 <w:szCs w:val="21"/>
+                <w:lang w:val="lt-LT"/>
               </w:rPr>
             </w:pPr>
             <w:r>
@@ -3079,6 +3107,7 @@
                 <w:color w:val="000000"/>
                 <w:sz w:val="21"/>
                 <w:szCs w:val="21"/>
+                <w:lang w:val="lt-LT"/>
               </w:rPr>
               <w:t>}</w:t>
             </w:r>
@@ -3092,6 +3121,7 @@
                 <w:color w:val="808080"/>
                 <w:sz w:val="21"/>
                 <w:szCs w:val="21"/>
+                <w:lang w:val="lt-LT"/>
               </w:rPr>
             </w:pPr>
           </w:p>
@@ -3104,6 +3134,7 @@
                 <w:color w:val="000000"/>
                 <w:sz w:val="21"/>
                 <w:szCs w:val="21"/>
+                <w:lang w:val="lt-LT"/>
               </w:rPr>
             </w:pPr>
             <w:r>
@@ -3112,6 +3143,7 @@
                 <w:color w:val="008000"/>
                 <w:sz w:val="21"/>
                 <w:szCs w:val="21"/>
+                <w:lang w:val="lt-LT"/>
               </w:rPr>
               <w:t>/*** Fill Output Buffer ***/</w:t>
             </w:r>
@@ -3125,6 +3157,7 @@
                 <w:color w:val="000000"/>
                 <w:sz w:val="21"/>
                 <w:szCs w:val="21"/>
+                <w:lang w:val="lt-LT"/>
               </w:rPr>
             </w:pPr>
             <w:r>
@@ -3133,6 +3166,7 @@
                 <w:color w:val="0000FF"/>
                 <w:sz w:val="21"/>
                 <w:szCs w:val="21"/>
+                <w:lang w:val="lt-LT"/>
               </w:rPr>
               <w:t>for</w:t>
             </w:r>
@@ -3142,6 +3176,7 @@
                 <w:color w:val="000000"/>
                 <w:sz w:val="21"/>
                 <w:szCs w:val="21"/>
+                <w:lang w:val="lt-LT"/>
               </w:rPr>
               <w:t>(</w:t>
             </w:r>
@@ -3151,6 +3186,7 @@
                 <w:color w:val="0000FF"/>
                 <w:sz w:val="21"/>
                 <w:szCs w:val="21"/>
+                <w:lang w:val="lt-LT"/>
               </w:rPr>
               <w:t>int</w:t>
             </w:r>
@@ -3160,6 +3196,7 @@
                 <w:color w:val="000000"/>
                 <w:sz w:val="21"/>
                 <w:szCs w:val="21"/>
+                <w:lang w:val="lt-LT"/>
               </w:rPr>
               <w:t xml:space="preserve"> i = </w:t>
             </w:r>
@@ -3169,6 +3206,7 @@
                 <w:color w:val="098658"/>
                 <w:sz w:val="21"/>
                 <w:szCs w:val="21"/>
+                <w:lang w:val="lt-LT"/>
               </w:rPr>
               <w:t>0</w:t>
             </w:r>
@@ -3178,6 +3216,7 @@
                 <w:color w:val="000000"/>
                 <w:sz w:val="21"/>
                 <w:szCs w:val="21"/>
+                <w:lang w:val="lt-LT"/>
               </w:rPr>
               <w:t xml:space="preserve">; i &lt; </w:t>
             </w:r>
@@ -3187,6 +3226,7 @@
                 <w:color w:val="BD63C5"/>
                 <w:sz w:val="21"/>
                 <w:szCs w:val="21"/>
+                <w:lang w:val="lt-LT"/>
               </w:rPr>
               <w:t>SAMPLES_QTY</w:t>
             </w:r>
@@ -3196,6 +3236,7 @@
                 <w:color w:val="000000"/>
                 <w:sz w:val="21"/>
                 <w:szCs w:val="21"/>
+                <w:lang w:val="lt-LT"/>
               </w:rPr>
               <w:t>; i++)</w:t>
             </w:r>
@@ -3209,6 +3250,7 @@
                 <w:color w:val="000000"/>
                 <w:sz w:val="21"/>
                 <w:szCs w:val="21"/>
+                <w:lang w:val="lt-LT"/>
               </w:rPr>
             </w:pPr>
             <w:r>
@@ -3217,6 +3259,7 @@
                 <w:color w:val="000000"/>
                 <w:sz w:val="21"/>
                 <w:szCs w:val="21"/>
+                <w:lang w:val="lt-LT"/>
               </w:rPr>
               <w:t>{</w:t>
             </w:r>
@@ -3230,6 +3273,7 @@
                 <w:color w:val="000000"/>
                 <w:sz w:val="21"/>
                 <w:szCs w:val="21"/>
+                <w:lang w:val="lt-LT"/>
               </w:rPr>
             </w:pPr>
             <w:r>
@@ -3238,6 +3282,7 @@
                 <w:color w:val="000000"/>
                 <w:sz w:val="21"/>
                 <w:szCs w:val="21"/>
+                <w:lang w:val="lt-LT"/>
               </w:rPr>
               <w:t>     OutputBuffer[i&lt;&lt;</w:t>
             </w:r>
@@ -3247,6 +3292,7 @@
                 <w:color w:val="098658"/>
                 <w:sz w:val="21"/>
                 <w:szCs w:val="21"/>
+                <w:lang w:val="lt-LT"/>
               </w:rPr>
               <w:t>1</w:t>
             </w:r>
@@ -3256,6 +3302,7 @@
                 <w:color w:val="000000"/>
                 <w:sz w:val="21"/>
                 <w:szCs w:val="21"/>
+                <w:lang w:val="lt-LT"/>
               </w:rPr>
               <w:t>] = Left_out_buffer[i];</w:t>
             </w:r>
@@ -3269,6 +3316,7 @@
                 <w:color w:val="000000"/>
                 <w:sz w:val="21"/>
                 <w:szCs w:val="21"/>
+                <w:lang w:val="lt-LT"/>
               </w:rPr>
             </w:pPr>
             <w:r>
@@ -3277,6 +3325,7 @@
                 <w:color w:val="000000"/>
                 <w:sz w:val="21"/>
                 <w:szCs w:val="21"/>
+                <w:lang w:val="lt-LT"/>
               </w:rPr>
               <w:t>     OutputBuffer[(i&lt;&lt;</w:t>
             </w:r>
@@ -3286,6 +3335,7 @@
                 <w:color w:val="098658"/>
                 <w:sz w:val="21"/>
                 <w:szCs w:val="21"/>
+                <w:lang w:val="lt-LT"/>
               </w:rPr>
               <w:t>1</w:t>
             </w:r>
@@ -3295,6 +3345,7 @@
                 <w:color w:val="000000"/>
                 <w:sz w:val="21"/>
                 <w:szCs w:val="21"/>
+                <w:lang w:val="lt-LT"/>
               </w:rPr>
               <w:t>)+</w:t>
             </w:r>
@@ -3304,6 +3355,7 @@
                 <w:color w:val="098658"/>
                 <w:sz w:val="21"/>
                 <w:szCs w:val="21"/>
+                <w:lang w:val="lt-LT"/>
               </w:rPr>
               <w:t>1</w:t>
             </w:r>
@@ -3313,6 +3365,7 @@
                 <w:color w:val="000000"/>
                 <w:sz w:val="21"/>
                 <w:szCs w:val="21"/>
+                <w:lang w:val="lt-LT"/>
               </w:rPr>
               <w:t>] = Right_out_buffer[i];</w:t>
             </w:r>
@@ -3326,6 +3379,7 @@
                 <w:color w:val="000000"/>
                 <w:sz w:val="21"/>
                 <w:szCs w:val="21"/>
+                <w:lang w:val="lt-LT"/>
               </w:rPr>
             </w:pPr>
             <w:r>
@@ -3334,6 +3388,7 @@
                 <w:color w:val="000000"/>
                 <w:sz w:val="21"/>
                 <w:szCs w:val="21"/>
+                <w:lang w:val="lt-LT"/>
               </w:rPr>
               <w:t>}</w:t>
             </w:r>
@@ -3788,18 +3843,10 @@
           <w:lang w:val="lt-LT"/>
         </w:rPr>
         <w:drawing>
-          <wp:anchor distT="0" distB="0" distL="114300" distR="114300" simplePos="0" relativeHeight="251661312" behindDoc="0" locked="0" layoutInCell="1" allowOverlap="1" wp14:anchorId="05E5A8FF" wp14:editId="2E298269">
-            <wp:simplePos x="0" y="0"/>
-            <wp:positionH relativeFrom="column">
-              <wp:posOffset>2540</wp:posOffset>
-            </wp:positionH>
-            <wp:positionV relativeFrom="paragraph">
-              <wp:posOffset>432435</wp:posOffset>
-            </wp:positionV>
-            <wp:extent cx="3103880" cy="4142105"/>
-            <wp:effectExtent l="0" t="0" r="1270" b="0"/>
-            <wp:wrapSquare wrapText="bothSides"/>
-            <wp:docPr id="791859704" name="Picture 1"/>
+          <wp:inline distT="0" distB="0" distL="0" distR="0" wp14:anchorId="610B32F0" wp14:editId="768B1077">
+            <wp:extent cx="2919663" cy="2221410"/>
+            <wp:effectExtent l="0" t="0" r="0" b="7620"/>
+            <wp:docPr id="1674739833" name="Picture 5"/>
             <wp:cNvGraphicFramePr>
               <a:graphicFrameLocks xmlns:a="http://schemas.openxmlformats.org/drawingml/2006/main" noChangeAspect="1"/>
             </wp:cNvGraphicFramePr>
@@ -3807,7 +3854,7 @@
               <a:graphicData uri="http://schemas.openxmlformats.org/drawingml/2006/picture">
                 <pic:pic xmlns:pic="http://schemas.openxmlformats.org/drawingml/2006/picture">
                   <pic:nvPicPr>
-                    <pic:cNvPr id="0" name="Picture 1"/>
+                    <pic:cNvPr id="0" name="Picture 5"/>
                     <pic:cNvPicPr>
                       <a:picLocks noChangeAspect="1" noChangeArrowheads="1"/>
                     </pic:cNvPicPr>
@@ -3828,7 +3875,7 @@
                   <pic:spPr bwMode="auto">
                     <a:xfrm>
                       <a:off x="0" y="0"/>
-                      <a:ext cx="3103880" cy="4142105"/>
+                      <a:ext cx="2932610" cy="2231260"/>
                     </a:xfrm>
                     <a:prstGeom prst="rect">
                       <a:avLst/>
@@ -3841,27 +3888,25 @@
                 </pic:pic>
               </a:graphicData>
             </a:graphic>
-          </wp:anchor>
+          </wp:inline>
         </w:drawing>
       </w:r>
       <w:r>
         <w:rPr>
+          <w:lang w:val="lt-LT"/>
+        </w:rPr>
+        <w:t xml:space="preserve">  </w:t>
+      </w:r>
+      <w:r>
+        <w:rPr>
           <w:noProof/>
           <w:lang w:val="lt-LT"/>
         </w:rPr>
         <w:drawing>
-          <wp:anchor distT="0" distB="0" distL="114300" distR="114300" simplePos="0" relativeHeight="251657216" behindDoc="0" locked="0" layoutInCell="1" allowOverlap="1" wp14:anchorId="5F1721E8" wp14:editId="67A132DF">
-            <wp:simplePos x="0" y="0"/>
-            <wp:positionH relativeFrom="column">
-              <wp:posOffset>3347085</wp:posOffset>
-            </wp:positionH>
-            <wp:positionV relativeFrom="paragraph">
-              <wp:posOffset>472440</wp:posOffset>
-            </wp:positionV>
-            <wp:extent cx="3031490" cy="4046220"/>
-            <wp:effectExtent l="0" t="0" r="0" b="0"/>
-            <wp:wrapSquare wrapText="bothSides"/>
-            <wp:docPr id="234992757" name="Picture 4"/>
+          <wp:inline distT="0" distB="0" distL="0" distR="0" wp14:anchorId="3CF1154E" wp14:editId="54951673">
+            <wp:extent cx="3007979" cy="2221330"/>
+            <wp:effectExtent l="0" t="0" r="2540" b="7620"/>
+            <wp:docPr id="1024369043" name="Picture 6"/>
             <wp:cNvGraphicFramePr>
               <a:graphicFrameLocks xmlns:a="http://schemas.openxmlformats.org/drawingml/2006/main" noChangeAspect="1"/>
             </wp:cNvGraphicFramePr>
@@ -3869,7 +3914,7 @@
               <a:graphicData uri="http://schemas.openxmlformats.org/drawingml/2006/picture">
                 <pic:pic xmlns:pic="http://schemas.openxmlformats.org/drawingml/2006/picture">
                   <pic:nvPicPr>
-                    <pic:cNvPr id="0" name="Picture 4"/>
+                    <pic:cNvPr id="0" name="Picture 6"/>
                     <pic:cNvPicPr>
                       <a:picLocks noChangeAspect="1" noChangeArrowheads="1"/>
                     </pic:cNvPicPr>
@@ -3890,7 +3935,7 @@
                   <pic:spPr bwMode="auto">
                     <a:xfrm>
                       <a:off x="0" y="0"/>
-                      <a:ext cx="3031490" cy="4046220"/>
+                      <a:ext cx="3028840" cy="2236736"/>
                     </a:xfrm>
                     <a:prstGeom prst="rect">
                       <a:avLst/>
@@ -3903,51 +3948,16 @@
                 </pic:pic>
               </a:graphicData>
             </a:graphic>
-            <wp14:sizeRelH relativeFrom="margin">
-              <wp14:pctWidth>0</wp14:pctWidth>
-            </wp14:sizeRelH>
-            <wp14:sizeRelV relativeFrom="margin">
-              <wp14:pctHeight>0</wp14:pctHeight>
-            </wp14:sizeRelV>
-          </wp:anchor>
+          </wp:inline>
         </w:drawing>
-      </w:r>
-      <w:r>
-        <w:rPr>
-          <w:lang w:val="lt-LT"/>
-        </w:rPr>
-        <w:t>SUKEL</w:t>
-      </w:r>
-      <w:r>
-        <w:rPr>
-          <w:highlight w:val="red"/>
-          <w:lang w:val="lt-LT"/>
-        </w:rPr>
-        <w:t>TI KELETA FOTO</w:t>
       </w:r>
     </w:p>
     <w:p>
       <w:pPr>
         <w:pStyle w:val="Tekstas"/>
-        <w:jc w:val="both"/>
-        <w:rPr>
-          <w:lang w:val="lt-LT"/>
-        </w:rPr>
-      </w:pPr>
-    </w:p>
-    <w:p>
-      <w:pPr>
-        <w:pStyle w:val="Tekstas"/>
-        <w:jc w:val="both"/>
-        <w:rPr>
-          <w:lang w:val="lt-LT"/>
-        </w:rPr>
-      </w:pPr>
-    </w:p>
-    <w:p>
-      <w:pPr>
-        <w:pStyle w:val="Tekstas"/>
-        <w:jc w:val="both"/>
+        <w:keepNext/>
+        <w:spacing w:before="0"/>
+        <w:jc w:val="center"/>
         <w:rPr>
           <w:lang w:val="lt-LT"/>
         </w:rPr>
@@ -3957,12 +3967,11 @@
           <w:noProof/>
           <w:lang w:val="lt-LT"/>
         </w:rPr>
-        <w:lastRenderedPageBreak/>
         <w:drawing>
-          <wp:inline distT="0" distB="0" distL="0" distR="0" wp14:anchorId="5CC2A78F" wp14:editId="057B560F">
-            <wp:extent cx="4381036" cy="5847147"/>
-            <wp:effectExtent l="0" t="0" r="635" b="1270"/>
-            <wp:docPr id="1508553727" name="Picture 3"/>
+          <wp:inline distT="0" distB="0" distL="0" distR="0" wp14:anchorId="1D78FFD1" wp14:editId="38CABBD8">
+            <wp:extent cx="2901928" cy="2045068"/>
+            <wp:effectExtent l="0" t="0" r="0" b="0"/>
+            <wp:docPr id="1937544036" name="Picture 7"/>
             <wp:cNvGraphicFramePr>
               <a:graphicFrameLocks xmlns:a="http://schemas.openxmlformats.org/drawingml/2006/main" noChangeAspect="1"/>
             </wp:cNvGraphicFramePr>
@@ -3970,7 +3979,7 @@
               <a:graphicData uri="http://schemas.openxmlformats.org/drawingml/2006/picture">
                 <pic:pic xmlns:pic="http://schemas.openxmlformats.org/drawingml/2006/picture">
                   <pic:nvPicPr>
-                    <pic:cNvPr id="0" name="Picture 3"/>
+                    <pic:cNvPr id="0" name="Picture 7"/>
                     <pic:cNvPicPr>
                       <a:picLocks noChangeAspect="1" noChangeArrowheads="1"/>
                     </pic:cNvPicPr>
@@ -3991,7 +4000,7 @@
                   <pic:spPr bwMode="auto">
                     <a:xfrm>
                       <a:off x="0" y="0"/>
-                      <a:ext cx="4388412" cy="5856992"/>
+                      <a:ext cx="2928599" cy="2063864"/>
                     </a:xfrm>
                     <a:prstGeom prst="rect">
                       <a:avLst/>
@@ -4007,26 +4016,22 @@
           </wp:inline>
         </w:drawing>
       </w:r>
-    </w:p>
-    <w:p>
-      <w:pPr>
-        <w:pStyle w:val="Tekstas"/>
-        <w:jc w:val="both"/>
-        <w:rPr>
-          <w:lang w:val="lt-LT"/>
-        </w:rPr>
-      </w:pPr>
+      <w:r>
+        <w:rPr>
+          <w:lang w:val="lt-LT"/>
+        </w:rPr>
+        <w:t xml:space="preserve">   </w:t>
+      </w:r>
       <w:r>
         <w:rPr>
           <w:noProof/>
           <w:lang w:val="lt-LT"/>
         </w:rPr>
-        <w:lastRenderedPageBreak/>
         <w:drawing>
-          <wp:inline distT="0" distB="0" distL="0" distR="0" wp14:anchorId="7EF477E5" wp14:editId="496D69A9">
-            <wp:extent cx="4660232" cy="6219776"/>
-            <wp:effectExtent l="0" t="0" r="7620" b="0"/>
-            <wp:docPr id="1465774251" name="Picture 2"/>
+          <wp:inline distT="0" distB="0" distL="0" distR="0" wp14:anchorId="34B17712" wp14:editId="69B3FBAB">
+            <wp:extent cx="2711115" cy="2165959"/>
+            <wp:effectExtent l="0" t="0" r="0" b="6350"/>
+            <wp:docPr id="1567364088" name="Picture 8"/>
             <wp:cNvGraphicFramePr>
               <a:graphicFrameLocks xmlns:a="http://schemas.openxmlformats.org/drawingml/2006/main" noChangeAspect="1"/>
             </wp:cNvGraphicFramePr>
@@ -4034,7 +4039,7 @@
               <a:graphicData uri="http://schemas.openxmlformats.org/drawingml/2006/picture">
                 <pic:pic xmlns:pic="http://schemas.openxmlformats.org/drawingml/2006/picture">
                   <pic:nvPicPr>
-                    <pic:cNvPr id="0" name="Picture 2"/>
+                    <pic:cNvPr id="0" name="Picture 8"/>
                     <pic:cNvPicPr>
                       <a:picLocks noChangeAspect="1" noChangeArrowheads="1"/>
                     </pic:cNvPicPr>
@@ -4055,7 +4060,7 @@
                   <pic:spPr bwMode="auto">
                     <a:xfrm>
                       <a:off x="0" y="0"/>
-                      <a:ext cx="4663019" cy="6223496"/>
+                      <a:ext cx="2728799" cy="2180087"/>
                     </a:xfrm>
                     <a:prstGeom prst="rect">
                       <a:avLst/>
@@ -4074,32 +4079,77 @@
     </w:p>
     <w:p>
       <w:pPr>
-        <w:pStyle w:val="Heading2"/>
-        <w:rPr>
-          <w:lang w:val="lt-LT"/>
-        </w:rPr>
-      </w:pPr>
-      <w:r>
-        <w:rPr>
-          <w:lang w:val="lt-LT"/>
-        </w:rPr>
-        <w:t xml:space="preserve">Rezultatų </w:t>
-      </w:r>
-      <w:r>
-        <w:rPr>
-          <w:lang w:val="lt-LT"/>
-        </w:rPr>
-        <w:t>a</w:t>
-      </w:r>
-      <w:r>
-        <w:rPr>
-          <w:lang w:val="lt-LT"/>
-        </w:rPr>
-        <w:t>nalizė</w:t>
+        <w:pStyle w:val="Caption"/>
+        <w:rPr>
+          <w:lang w:val="lt-LT"/>
+        </w:rPr>
+      </w:pPr>
+      <w:r>
+        <w:rPr>
+          <w:lang w:val="lt-LT"/>
+        </w:rPr>
+        <w:fldChar w:fldCharType="begin"/>
+      </w:r>
+      <w:r>
+        <w:rPr>
+          <w:lang w:val="lt-LT"/>
+        </w:rPr>
+        <w:instrText xml:space="preserve"> SEQ pav. \* ARABIC </w:instrText>
+      </w:r>
+      <w:r>
+        <w:rPr>
+          <w:lang w:val="lt-LT"/>
+        </w:rPr>
+        <w:fldChar w:fldCharType="separate"/>
+      </w:r>
+      <w:r>
+        <w:rPr>
+          <w:noProof/>
+          <w:lang w:val="lt-LT"/>
+        </w:rPr>
+        <w:t>1</w:t>
+      </w:r>
+      <w:r>
+        <w:rPr>
+          <w:lang w:val="lt-LT"/>
+        </w:rPr>
+        <w:fldChar w:fldCharType="end"/>
+      </w:r>
+      <w:r>
+        <w:rPr>
+          <w:lang w:val="lt-LT"/>
+        </w:rPr>
+        <w:t xml:space="preserve"> pav. Sugeneruoti sinusiniai signalai, viršuje kairėje nustačius 1,5k Hz dažnį, viršuje dešinėje nustačius 2 kHz, apačioje kairėje nustačius 7kHz ir apačioje dešinėje nustačius 8 kHz dažnį.</w:t>
       </w:r>
     </w:p>
     <w:p>
       <w:pPr>
+        <w:pStyle w:val="Heading2"/>
+        <w:rPr>
+          <w:lang w:val="lt-LT"/>
+        </w:rPr>
+      </w:pPr>
+      <w:r>
+        <w:rPr>
+          <w:lang w:val="lt-LT"/>
+        </w:rPr>
+        <w:t xml:space="preserve">Rezultatų </w:t>
+      </w:r>
+      <w:r>
+        <w:rPr>
+          <w:lang w:val="lt-LT"/>
+        </w:rPr>
+        <w:t>a</w:t>
+      </w:r>
+      <w:r>
+        <w:rPr>
+          <w:lang w:val="lt-LT"/>
+        </w:rPr>
+        <w:t>nalizė</w:t>
+      </w:r>
+    </w:p>
+    <w:p>
+      <w:pPr>
         <w:pStyle w:val="Tekstas"/>
         <w:jc w:val="both"/>
         <w:rPr>
@@ -4110,19 +4160,7 @@
         <w:rPr>
           <w:lang w:val="lt-LT"/>
         </w:rPr>
-        <w:t>Kaip galima matyti</w:t>
-      </w:r>
-      <w:r>
-        <w:rPr>
-          <w:lang w:val="lt-LT"/>
-        </w:rPr>
-        <w:t xml:space="preserve"> ši </w:t>
-      </w:r>
-      <w:r>
-        <w:rPr>
-          <w:lang w:val="lt-LT"/>
-        </w:rPr>
-        <w:t xml:space="preserve">problema susijusi su dažnių persidengimu, kuris vadinamas aliasingu. </w:t>
+        <w:t xml:space="preserve">Kaip galima matyti ši problema susijusi su dažnių persidengimu, kuris vadinamas aliasingu. </w:t>
       </w:r>
       <w:r>
         <w:rPr>
@@ -4134,31 +4172,7 @@
         <w:rPr>
           <w:lang w:val="lt-LT"/>
         </w:rPr>
-        <w:t xml:space="preserve"> atsiranda, kai diskretizuo</w:t>
-      </w:r>
-      <w:r>
-        <w:rPr>
-          <w:lang w:val="lt-LT"/>
-        </w:rPr>
-        <w:t>jant</w:t>
-      </w:r>
-      <w:r>
-        <w:rPr>
-          <w:lang w:val="lt-LT"/>
-        </w:rPr>
-        <w:t xml:space="preserve"> analoginį signalą, t.y., paverčia</w:t>
-      </w:r>
-      <w:r>
-        <w:rPr>
-          <w:lang w:val="lt-LT"/>
-        </w:rPr>
-        <w:t>nt</w:t>
-      </w:r>
-      <w:r>
-        <w:rPr>
-          <w:lang w:val="lt-LT"/>
-        </w:rPr>
-        <w:t xml:space="preserve"> jį į diskretųjį laiką naudodami diskretaus signalo apribojimus. Pagrindinė aliasingo priežastis yra nepakankamas diskretizavimo dažnis. </w:t>
+        <w:t xml:space="preserve"> atsiranda, kai diskretizuojant analoginį signalą, t.y., paverčiant jį į diskretųjį laiką naudodami diskretaus signalo apribojimus. Pagrindinė aliasingo priežastis yra nepakankamas diskretizavimo dažnis. </w:t>
       </w:r>
       <w:r>
         <w:rPr>
@@ -4370,19 +4384,7 @@
         <w:rPr>
           <w:lang w:val="lt-LT"/>
         </w:rPr>
-        <w:t>Sugeneruokite stačiakampės formos 1 kHz periodinį signalą su šiomis signalo amplitudės</w:t>
-      </w:r>
-      <w:r>
-        <w:rPr>
-          <w:lang w:val="lt-LT"/>
-        </w:rPr>
-        <w:t xml:space="preserve"> </w:t>
-      </w:r>
-      <w:r>
-        <w:rPr>
-          <w:lang w:val="lt-LT"/>
-        </w:rPr>
-        <w:t>reikšmėmis: {20000, 20000, 20000, 20000, -20000, -20000, -20000, -20000}</w:t>
+        <w:t>Sugeneruokite stačiakampės formos 1 kHz periodinį signalą su šiomis signalo amplitudės reikšmėmis: {20000, 20000, 20000, 20000, -20000, -20000, -20000, -20000}</w:t>
       </w:r>
       <w:r>
         <w:rPr>
@@ -4402,36 +4404,38 @@
         <w:rPr>
           <w:lang w:val="lt-LT"/>
         </w:rPr>
-        <w:t>Prak</w:t>
-      </w:r>
-      <w:r>
-        <w:rPr>
-          <w:lang w:val="lt-LT"/>
-        </w:rPr>
-        <w:t>t</w:t>
-      </w:r>
-      <w:r>
-        <w:rPr>
-          <w:lang w:val="lt-LT"/>
-        </w:rPr>
-        <w:t>inė dalis</w:t>
+        <w:t>Praktinė dalis</w:t>
       </w:r>
     </w:p>
-    <w:p/>
     <w:p>
-      <w:r>
-        <w:t>S</w:t>
-      </w:r>
-      <w:r>
-        <w:t xml:space="preserve">tačiakampio signalo generavimas yra pateikiamas </w:t>
-      </w:r>
-      <w:r>
-        <w:rPr>
-          <w:highlight w:val="red"/>
-        </w:rPr>
-        <w:t>XX</w:t>
-      </w:r>
-      <w:r>
+      <w:pPr>
+        <w:rPr>
+          <w:lang w:val="lt-LT"/>
+        </w:rPr>
+      </w:pPr>
+    </w:p>
+    <w:p>
+      <w:pPr>
+        <w:rPr>
+          <w:lang w:val="lt-LT"/>
+        </w:rPr>
+      </w:pPr>
+      <w:r>
+        <w:rPr>
+          <w:lang w:val="lt-LT"/>
+        </w:rPr>
+        <w:t xml:space="preserve">Stačiakampio signalo generavimas yra pateikiamas </w:t>
+      </w:r>
+      <w:r>
+        <w:rPr>
+          <w:lang w:val="lt-LT"/>
+        </w:rPr>
+        <w:t>3</w:t>
+      </w:r>
+      <w:r>
+        <w:rPr>
+          <w:lang w:val="lt-LT"/>
+        </w:rPr>
         <w:t xml:space="preserve"> lentelėje.</w:t>
       </w:r>
     </w:p>
@@ -4440,26 +4444,47 @@
         <w:pStyle w:val="Caption"/>
         <w:keepNext/>
         <w:jc w:val="left"/>
-      </w:pPr>
-      <w:fldSimple w:instr=" SEQ lentelė \* ARABIC ">
-        <w:r>
-          <w:rPr>
-            <w:noProof/>
-          </w:rPr>
-          <w:t>3</w:t>
-        </w:r>
-      </w:fldSimple>
-      <w:r>
-        <w:t xml:space="preserve"> </w:t>
-      </w:r>
-      <w:r>
-        <w:t xml:space="preserve">lentelė. Programinis kodas generuoti </w:t>
-      </w:r>
-      <w:r>
-        <w:t>stačiakampį</w:t>
-      </w:r>
-      <w:r>
-        <w:t xml:space="preserve"> signalą</w:t>
+        <w:rPr>
+          <w:lang w:val="lt-LT"/>
+        </w:rPr>
+      </w:pPr>
+      <w:r>
+        <w:rPr>
+          <w:lang w:val="lt-LT"/>
+        </w:rPr>
+        <w:fldChar w:fldCharType="begin"/>
+      </w:r>
+      <w:r>
+        <w:rPr>
+          <w:lang w:val="lt-LT"/>
+        </w:rPr>
+        <w:instrText xml:space="preserve"> SEQ lentelė \* ARABIC </w:instrText>
+      </w:r>
+      <w:r>
+        <w:rPr>
+          <w:lang w:val="lt-LT"/>
+        </w:rPr>
+        <w:fldChar w:fldCharType="separate"/>
+      </w:r>
+      <w:r>
+        <w:rPr>
+          <w:noProof/>
+          <w:lang w:val="lt-LT"/>
+        </w:rPr>
+        <w:t>3</w:t>
+      </w:r>
+      <w:r>
+        <w:rPr>
+          <w:noProof/>
+          <w:lang w:val="lt-LT"/>
+        </w:rPr>
+        <w:fldChar w:fldCharType="end"/>
+      </w:r>
+      <w:r>
+        <w:rPr>
+          <w:lang w:val="lt-LT"/>
+        </w:rPr>
+        <w:t xml:space="preserve"> lentelė. Programinis kodas generuoti stačiakampį signalą</w:t>
       </w:r>
     </w:p>
     <w:tbl>
@@ -4485,6 +4510,7 @@
                 <w:color w:val="000000"/>
                 <w:sz w:val="21"/>
                 <w:szCs w:val="21"/>
+                <w:lang w:val="lt-LT"/>
               </w:rPr>
             </w:pPr>
             <w:r>
@@ -4493,6 +4519,7 @@
                 <w:color w:val="808080"/>
                 <w:sz w:val="21"/>
                 <w:szCs w:val="21"/>
+                <w:lang w:val="lt-LT"/>
               </w:rPr>
               <w:t>#define</w:t>
             </w:r>
@@ -4502,6 +4529,7 @@
                 <w:color w:val="0000FF"/>
                 <w:sz w:val="21"/>
                 <w:szCs w:val="21"/>
+                <w:lang w:val="lt-LT"/>
               </w:rPr>
               <w:t xml:space="preserve"> </w:t>
             </w:r>
@@ -4511,6 +4539,7 @@
                 <w:color w:val="BD63C5"/>
                 <w:sz w:val="21"/>
                 <w:szCs w:val="21"/>
+                <w:lang w:val="lt-LT"/>
               </w:rPr>
               <w:t>SAMPLING_FREQ</w:t>
             </w:r>
@@ -4520,6 +4549,7 @@
                 <w:color w:val="0000FF"/>
                 <w:sz w:val="21"/>
                 <w:szCs w:val="21"/>
+                <w:lang w:val="lt-LT"/>
               </w:rPr>
               <w:t xml:space="preserve"> </w:t>
             </w:r>
@@ -4529,6 +4559,7 @@
                 <w:color w:val="098658"/>
                 <w:sz w:val="21"/>
                 <w:szCs w:val="21"/>
+                <w:lang w:val="lt-LT"/>
               </w:rPr>
               <w:t>8000.0</w:t>
             </w:r>
@@ -4538,6 +4569,7 @@
                 <w:color w:val="008000"/>
                 <w:sz w:val="21"/>
                 <w:szCs w:val="21"/>
+                <w:lang w:val="lt-LT"/>
               </w:rPr>
               <w:t xml:space="preserve"> //BSP_audio_out sampling frequency</w:t>
             </w:r>
@@ -4551,6 +4583,7 @@
                 <w:color w:val="000000"/>
                 <w:sz w:val="21"/>
                 <w:szCs w:val="21"/>
+                <w:lang w:val="lt-LT"/>
               </w:rPr>
             </w:pPr>
             <w:r>
@@ -4559,6 +4592,7 @@
                 <w:color w:val="808080"/>
                 <w:sz w:val="21"/>
                 <w:szCs w:val="21"/>
+                <w:lang w:val="lt-LT"/>
               </w:rPr>
               <w:t>#define</w:t>
             </w:r>
@@ -4568,6 +4602,7 @@
                 <w:color w:val="0000FF"/>
                 <w:sz w:val="21"/>
                 <w:szCs w:val="21"/>
+                <w:lang w:val="lt-LT"/>
               </w:rPr>
               <w:t xml:space="preserve"> </w:t>
             </w:r>
@@ -4577,6 +4612,7 @@
                 <w:color w:val="BD63C5"/>
                 <w:sz w:val="21"/>
                 <w:szCs w:val="21"/>
+                <w:lang w:val="lt-LT"/>
               </w:rPr>
               <w:t>SAMPLES_QTY</w:t>
             </w:r>
@@ -4586,6 +4622,7 @@
                 <w:color w:val="0000FF"/>
                 <w:sz w:val="21"/>
                 <w:szCs w:val="21"/>
+                <w:lang w:val="lt-LT"/>
               </w:rPr>
               <w:t xml:space="preserve"> </w:t>
             </w:r>
@@ -4595,6 +4632,7 @@
                 <w:color w:val="098658"/>
                 <w:sz w:val="21"/>
                 <w:szCs w:val="21"/>
+                <w:lang w:val="lt-LT"/>
               </w:rPr>
               <w:t>8</w:t>
             </w:r>
@@ -4604,6 +4642,7 @@
                 <w:color w:val="008000"/>
                 <w:sz w:val="21"/>
                 <w:szCs w:val="21"/>
+                <w:lang w:val="lt-LT"/>
               </w:rPr>
               <w:t xml:space="preserve">        //Signal buffer for one channel</w:t>
             </w:r>
@@ -4617,6 +4656,7 @@
                 <w:color w:val="000000"/>
                 <w:sz w:val="21"/>
                 <w:szCs w:val="21"/>
+                <w:lang w:val="lt-LT"/>
               </w:rPr>
             </w:pPr>
             <w:r>
@@ -4625,6 +4665,7 @@
                 <w:color w:val="0000FF"/>
                 <w:sz w:val="21"/>
                 <w:szCs w:val="21"/>
+                <w:lang w:val="lt-LT"/>
               </w:rPr>
               <w:t xml:space="preserve">int16_t </w:t>
             </w:r>
@@ -4634,6 +4675,7 @@
                 <w:color w:val="000000"/>
                 <w:sz w:val="21"/>
                 <w:szCs w:val="21"/>
+                <w:lang w:val="lt-LT"/>
               </w:rPr>
               <w:t>Square_wave</w:t>
             </w:r>
@@ -4643,6 +4685,7 @@
                 <w:color w:val="0000FF"/>
                 <w:sz w:val="21"/>
                 <w:szCs w:val="21"/>
+                <w:lang w:val="lt-LT"/>
               </w:rPr>
               <w:t>[</w:t>
             </w:r>
@@ -4652,6 +4695,7 @@
                 <w:color w:val="BD63C5"/>
                 <w:sz w:val="21"/>
                 <w:szCs w:val="21"/>
+                <w:lang w:val="lt-LT"/>
               </w:rPr>
               <w:t>SAMPLES_QTY</w:t>
             </w:r>
@@ -4661,6 +4705,7 @@
                 <w:color w:val="0000FF"/>
                 <w:sz w:val="21"/>
                 <w:szCs w:val="21"/>
+                <w:lang w:val="lt-LT"/>
               </w:rPr>
               <w:t>];</w:t>
             </w:r>
@@ -4674,6 +4719,7 @@
                 <w:color w:val="008000"/>
                 <w:sz w:val="21"/>
                 <w:szCs w:val="21"/>
+                <w:lang w:val="lt-LT"/>
               </w:rPr>
             </w:pPr>
           </w:p>
@@ -4686,6 +4732,7 @@
                 <w:color w:val="008000"/>
                 <w:sz w:val="21"/>
                 <w:szCs w:val="21"/>
+                <w:lang w:val="lt-LT"/>
               </w:rPr>
             </w:pPr>
             <w:r>
@@ -4694,6 +4741,7 @@
                 <w:color w:val="008000"/>
                 <w:sz w:val="21"/>
                 <w:szCs w:val="21"/>
+                <w:lang w:val="lt-LT"/>
               </w:rPr>
               <w:t>...</w:t>
             </w:r>
@@ -4707,6 +4755,7 @@
                 <w:color w:val="008000"/>
                 <w:sz w:val="21"/>
                 <w:szCs w:val="21"/>
+                <w:lang w:val="lt-LT"/>
               </w:rPr>
             </w:pPr>
           </w:p>
@@ -4719,6 +4768,7 @@
                 <w:color w:val="008000"/>
                 <w:sz w:val="21"/>
                 <w:szCs w:val="21"/>
+                <w:lang w:val="lt-LT"/>
               </w:rPr>
             </w:pPr>
           </w:p>
@@ -4731,6 +4781,7 @@
                 <w:color w:val="000000"/>
                 <w:sz w:val="21"/>
                 <w:szCs w:val="21"/>
+                <w:lang w:val="lt-LT"/>
               </w:rPr>
             </w:pPr>
             <w:r>
@@ -4739,6 +4790,7 @@
                 <w:color w:val="0000FF"/>
                 <w:sz w:val="21"/>
                 <w:szCs w:val="21"/>
+                <w:lang w:val="lt-LT"/>
               </w:rPr>
               <w:t>for</w:t>
             </w:r>
@@ -4748,6 +4800,7 @@
                 <w:color w:val="000000"/>
                 <w:sz w:val="21"/>
                 <w:szCs w:val="21"/>
+                <w:lang w:val="lt-LT"/>
               </w:rPr>
               <w:t xml:space="preserve"> (</w:t>
             </w:r>
@@ -4757,6 +4810,7 @@
                 <w:color w:val="0000FF"/>
                 <w:sz w:val="21"/>
                 <w:szCs w:val="21"/>
+                <w:lang w:val="lt-LT"/>
               </w:rPr>
               <w:t>int</w:t>
             </w:r>
@@ -4766,6 +4820,7 @@
                 <w:color w:val="000000"/>
                 <w:sz w:val="21"/>
                 <w:szCs w:val="21"/>
+                <w:lang w:val="lt-LT"/>
               </w:rPr>
               <w:t xml:space="preserve"> index = </w:t>
             </w:r>
@@ -4775,6 +4830,7 @@
                 <w:color w:val="098658"/>
                 <w:sz w:val="21"/>
                 <w:szCs w:val="21"/>
+                <w:lang w:val="lt-LT"/>
               </w:rPr>
               <w:t>0</w:t>
             </w:r>
@@ -4784,6 +4840,7 @@
                 <w:color w:val="000000"/>
                 <w:sz w:val="21"/>
                 <w:szCs w:val="21"/>
+                <w:lang w:val="lt-LT"/>
               </w:rPr>
               <w:t xml:space="preserve">; index &lt; </w:t>
             </w:r>
@@ -4793,6 +4850,7 @@
                 <w:color w:val="BD63C5"/>
                 <w:sz w:val="21"/>
                 <w:szCs w:val="21"/>
+                <w:lang w:val="lt-LT"/>
               </w:rPr>
               <w:t>SAMPLES_QTY</w:t>
             </w:r>
@@ -4802,6 +4860,7 @@
                 <w:color w:val="000000"/>
                 <w:sz w:val="21"/>
                 <w:szCs w:val="21"/>
+                <w:lang w:val="lt-LT"/>
               </w:rPr>
               <w:t xml:space="preserve"> / </w:t>
             </w:r>
@@ -4811,6 +4870,7 @@
                 <w:color w:val="098658"/>
                 <w:sz w:val="21"/>
                 <w:szCs w:val="21"/>
+                <w:lang w:val="lt-LT"/>
               </w:rPr>
               <w:t>2</w:t>
             </w:r>
@@ -4820,6 +4880,7 @@
                 <w:color w:val="000000"/>
                 <w:sz w:val="21"/>
                 <w:szCs w:val="21"/>
+                <w:lang w:val="lt-LT"/>
               </w:rPr>
               <w:t>; index++)</w:t>
             </w:r>
@@ -4833,6 +4894,7 @@
                 <w:color w:val="000000"/>
                 <w:sz w:val="21"/>
                 <w:szCs w:val="21"/>
+                <w:lang w:val="lt-LT"/>
               </w:rPr>
             </w:pPr>
             <w:r>
@@ -4841,6 +4903,7 @@
                 <w:color w:val="000000"/>
                 <w:sz w:val="21"/>
                 <w:szCs w:val="21"/>
+                <w:lang w:val="lt-LT"/>
               </w:rPr>
               <w:t>{</w:t>
             </w:r>
@@ -4854,6 +4917,7 @@
                 <w:color w:val="000000"/>
                 <w:sz w:val="21"/>
                 <w:szCs w:val="21"/>
+                <w:lang w:val="lt-LT"/>
               </w:rPr>
             </w:pPr>
             <w:r>
@@ -4862,6 +4926,7 @@
                 <w:color w:val="000000"/>
                 <w:sz w:val="21"/>
                 <w:szCs w:val="21"/>
+                <w:lang w:val="lt-LT"/>
               </w:rPr>
               <w:t xml:space="preserve">    Square_wave[index] = </w:t>
             </w:r>
@@ -4871,6 +4936,7 @@
                 <w:color w:val="098658"/>
                 <w:sz w:val="21"/>
                 <w:szCs w:val="21"/>
+                <w:lang w:val="lt-LT"/>
               </w:rPr>
               <w:t>20000</w:t>
             </w:r>
@@ -4880,6 +4946,7 @@
                 <w:color w:val="000000"/>
                 <w:sz w:val="21"/>
                 <w:szCs w:val="21"/>
+                <w:lang w:val="lt-LT"/>
               </w:rPr>
               <w:t>;</w:t>
             </w:r>
@@ -4893,6 +4960,7 @@
                 <w:color w:val="000000"/>
                 <w:sz w:val="21"/>
                 <w:szCs w:val="21"/>
+                <w:lang w:val="lt-LT"/>
               </w:rPr>
             </w:pPr>
             <w:r>
@@ -4901,6 +4969,7 @@
                 <w:color w:val="000000"/>
                 <w:sz w:val="21"/>
                 <w:szCs w:val="21"/>
+                <w:lang w:val="lt-LT"/>
               </w:rPr>
               <w:t xml:space="preserve">    Square_wave[index + </w:t>
             </w:r>
@@ -4910,6 +4979,7 @@
                 <w:color w:val="BD63C5"/>
                 <w:sz w:val="21"/>
                 <w:szCs w:val="21"/>
+                <w:lang w:val="lt-LT"/>
               </w:rPr>
               <w:t>SAMPLES_QTY</w:t>
             </w:r>
@@ -4919,6 +4989,7 @@
                 <w:color w:val="000000"/>
                 <w:sz w:val="21"/>
                 <w:szCs w:val="21"/>
+                <w:lang w:val="lt-LT"/>
               </w:rPr>
               <w:t xml:space="preserve"> / </w:t>
             </w:r>
@@ -4928,6 +4999,7 @@
                 <w:color w:val="098658"/>
                 <w:sz w:val="21"/>
                 <w:szCs w:val="21"/>
+                <w:lang w:val="lt-LT"/>
               </w:rPr>
               <w:t>2</w:t>
             </w:r>
@@ -4937,6 +5009,7 @@
                 <w:color w:val="000000"/>
                 <w:sz w:val="21"/>
                 <w:szCs w:val="21"/>
+                <w:lang w:val="lt-LT"/>
               </w:rPr>
               <w:t>] = -</w:t>
             </w:r>
@@ -4946,6 +5019,7 @@
                 <w:color w:val="098658"/>
                 <w:sz w:val="21"/>
                 <w:szCs w:val="21"/>
+                <w:lang w:val="lt-LT"/>
               </w:rPr>
               <w:t>20000</w:t>
             </w:r>
@@ -4955,6 +5029,7 @@
                 <w:color w:val="000000"/>
                 <w:sz w:val="21"/>
                 <w:szCs w:val="21"/>
+                <w:lang w:val="lt-LT"/>
               </w:rPr>
               <w:t>;</w:t>
             </w:r>
@@ -4968,6 +5043,7 @@
                 <w:color w:val="000000"/>
                 <w:sz w:val="21"/>
                 <w:szCs w:val="21"/>
+                <w:lang w:val="lt-LT"/>
               </w:rPr>
             </w:pPr>
             <w:r>
@@ -4976,6 +5052,7 @@
                 <w:color w:val="000000"/>
                 <w:sz w:val="21"/>
                 <w:szCs w:val="21"/>
+                <w:lang w:val="lt-LT"/>
               </w:rPr>
               <w:t>}</w:t>
             </w:r>
@@ -4989,6 +5066,7 @@
                 <w:color w:val="000000"/>
                 <w:sz w:val="21"/>
                 <w:szCs w:val="21"/>
+                <w:lang w:val="lt-LT"/>
               </w:rPr>
             </w:pPr>
             <w:r>
@@ -4997,6 +5075,7 @@
                 <w:color w:val="008000"/>
                 <w:sz w:val="21"/>
                 <w:szCs w:val="21"/>
+                <w:lang w:val="lt-LT"/>
               </w:rPr>
               <w:t>/*** Test Square Wave generation ***/</w:t>
             </w:r>
@@ -5010,6 +5089,7 @@
                 <w:color w:val="000000"/>
                 <w:sz w:val="21"/>
                 <w:szCs w:val="21"/>
+                <w:lang w:val="lt-LT"/>
               </w:rPr>
             </w:pPr>
             <w:r>
@@ -5018,6 +5098,7 @@
                 <w:color w:val="0000FF"/>
                 <w:sz w:val="21"/>
                 <w:szCs w:val="21"/>
+                <w:lang w:val="lt-LT"/>
               </w:rPr>
               <w:t>for</w:t>
             </w:r>
@@ -5027,6 +5108,7 @@
                 <w:color w:val="000000"/>
                 <w:sz w:val="21"/>
                 <w:szCs w:val="21"/>
+                <w:lang w:val="lt-LT"/>
               </w:rPr>
               <w:t xml:space="preserve"> (</w:t>
             </w:r>
@@ -5036,6 +5118,7 @@
                 <w:color w:val="0000FF"/>
                 <w:sz w:val="21"/>
                 <w:szCs w:val="21"/>
+                <w:lang w:val="lt-LT"/>
               </w:rPr>
               <w:t>int</w:t>
             </w:r>
@@ -5045,6 +5128,7 @@
                 <w:color w:val="000000"/>
                 <w:sz w:val="21"/>
                 <w:szCs w:val="21"/>
+                <w:lang w:val="lt-LT"/>
               </w:rPr>
               <w:t xml:space="preserve"> index = </w:t>
             </w:r>
@@ -5054,6 +5138,7 @@
                 <w:color w:val="098658"/>
                 <w:sz w:val="21"/>
                 <w:szCs w:val="21"/>
+                <w:lang w:val="lt-LT"/>
               </w:rPr>
               <w:t>0</w:t>
             </w:r>
@@ -5063,6 +5148,7 @@
                 <w:color w:val="000000"/>
                 <w:sz w:val="21"/>
                 <w:szCs w:val="21"/>
+                <w:lang w:val="lt-LT"/>
               </w:rPr>
               <w:t xml:space="preserve">; index &lt; </w:t>
             </w:r>
@@ -5072,6 +5158,7 @@
                 <w:color w:val="BD63C5"/>
                 <w:sz w:val="21"/>
                 <w:szCs w:val="21"/>
+                <w:lang w:val="lt-LT"/>
               </w:rPr>
               <w:t>SAMPLES_QTY</w:t>
             </w:r>
@@ -5081,6 +5168,7 @@
                 <w:color w:val="000000"/>
                 <w:sz w:val="21"/>
                 <w:szCs w:val="21"/>
+                <w:lang w:val="lt-LT"/>
               </w:rPr>
               <w:t>; index++)</w:t>
             </w:r>
@@ -5094,6 +5182,7 @@
                 <w:color w:val="000000"/>
                 <w:sz w:val="21"/>
                 <w:szCs w:val="21"/>
+                <w:lang w:val="lt-LT"/>
               </w:rPr>
             </w:pPr>
             <w:r>
@@ -5102,6 +5191,7 @@
                 <w:color w:val="000000"/>
                 <w:sz w:val="21"/>
                 <w:szCs w:val="21"/>
+                <w:lang w:val="lt-LT"/>
               </w:rPr>
               <w:t>{</w:t>
             </w:r>
@@ -5115,6 +5205,7 @@
                 <w:color w:val="000000"/>
                 <w:sz w:val="21"/>
                 <w:szCs w:val="21"/>
+                <w:lang w:val="lt-LT"/>
               </w:rPr>
             </w:pPr>
             <w:r>
@@ -5123,6 +5214,7 @@
                 <w:color w:val="000000"/>
                 <w:sz w:val="21"/>
                 <w:szCs w:val="21"/>
+                <w:lang w:val="lt-LT"/>
               </w:rPr>
               <w:t xml:space="preserve">   OutputBuffer[index &lt;&lt; </w:t>
             </w:r>
@@ -5132,6 +5224,7 @@
                 <w:color w:val="098658"/>
                 <w:sz w:val="21"/>
                 <w:szCs w:val="21"/>
+                <w:lang w:val="lt-LT"/>
               </w:rPr>
               <w:t>1</w:t>
             </w:r>
@@ -5141,6 +5234,7 @@
                 <w:color w:val="000000"/>
                 <w:sz w:val="21"/>
                 <w:szCs w:val="21"/>
+                <w:lang w:val="lt-LT"/>
               </w:rPr>
               <w:t>] = Square_wave[index];</w:t>
             </w:r>
@@ -5154,6 +5248,7 @@
                 <w:color w:val="000000"/>
                 <w:sz w:val="21"/>
                 <w:szCs w:val="21"/>
+                <w:lang w:val="lt-LT"/>
               </w:rPr>
             </w:pPr>
             <w:r>
@@ -5162,6 +5257,7 @@
                 <w:color w:val="000000"/>
                 <w:sz w:val="21"/>
                 <w:szCs w:val="21"/>
+                <w:lang w:val="lt-LT"/>
               </w:rPr>
               <w:t xml:space="preserve">   OutputBuffer[(index &lt;&lt; </w:t>
             </w:r>
@@ -5171,6 +5267,7 @@
                 <w:color w:val="098658"/>
                 <w:sz w:val="21"/>
                 <w:szCs w:val="21"/>
+                <w:lang w:val="lt-LT"/>
               </w:rPr>
               <w:t>1</w:t>
             </w:r>
@@ -5180,6 +5277,7 @@
                 <w:color w:val="000000"/>
                 <w:sz w:val="21"/>
                 <w:szCs w:val="21"/>
+                <w:lang w:val="lt-LT"/>
               </w:rPr>
               <w:t xml:space="preserve">) + </w:t>
             </w:r>
@@ -5189,6 +5287,7 @@
                 <w:color w:val="098658"/>
                 <w:sz w:val="21"/>
                 <w:szCs w:val="21"/>
+                <w:lang w:val="lt-LT"/>
               </w:rPr>
               <w:t>1</w:t>
             </w:r>
@@ -5198,6 +5297,7 @@
                 <w:color w:val="000000"/>
                 <w:sz w:val="21"/>
                 <w:szCs w:val="21"/>
+                <w:lang w:val="lt-LT"/>
               </w:rPr>
               <w:t>] = Square_wave[index];</w:t>
             </w:r>
@@ -5211,6 +5311,7 @@
                 <w:color w:val="000000"/>
                 <w:sz w:val="21"/>
                 <w:szCs w:val="21"/>
+                <w:lang w:val="lt-LT"/>
               </w:rPr>
             </w:pPr>
             <w:r>
@@ -5219,6 +5320,7 @@
                 <w:color w:val="000000"/>
                 <w:sz w:val="21"/>
                 <w:szCs w:val="21"/>
+                <w:lang w:val="lt-LT"/>
               </w:rPr>
               <w:t>}</w:t>
             </w:r>
@@ -5229,6 +5331,7 @@
     <w:p>
       <w:pPr>
         <w:pStyle w:val="Tekstas"/>
+        <w:jc w:val="both"/>
         <w:rPr>
           <w:lang w:val="lt-LT"/>
         </w:rPr>
@@ -5250,10 +5353,9 @@
       </w:r>
       <w:r>
         <w:rPr>
-          <w:highlight w:val="red"/>
-          <w:lang w:val="lt-LT"/>
-        </w:rPr>
-        <w:t>XX</w:t>
+          <w:lang w:val="lt-LT"/>
+        </w:rPr>
+        <w:t>2</w:t>
       </w:r>
       <w:r>
         <w:rPr>
@@ -5265,7 +5367,31 @@
         <w:rPr>
           <w:lang w:val="lt-LT"/>
         </w:rPr>
-        <w:t xml:space="preserve"> stačiakampį, jame vis dar galima matyti bangavimų. Tai lemia per mažas reikšmių kiekis – šiuo atveju tik 8.</w:t>
+        <w:t xml:space="preserve"> stačiakampį, jame vis dar galima matyti bangavimų. Tai lemia per mažas </w:t>
+      </w:r>
+      <w:r>
+        <w:rPr>
+          <w:lang w:val="lt-LT"/>
+        </w:rPr>
+        <w:t xml:space="preserve">signalo masyvo </w:t>
+      </w:r>
+      <w:r>
+        <w:rPr>
+          <w:lang w:val="lt-LT"/>
+        </w:rPr>
+        <w:t>reikšmių kiekis – šiuo atveju tik 8</w:t>
+      </w:r>
+      <w:r>
+        <w:rPr>
+          <w:lang w:val="lt-LT"/>
+        </w:rPr>
+        <w:t xml:space="preserve"> elementai</w:t>
+      </w:r>
+      <w:r>
+        <w:rPr>
+          <w:lang w:val="lt-LT"/>
+        </w:rPr>
+        <w:t>.</w:t>
       </w:r>
     </w:p>
     <w:p>
@@ -5273,6 +5399,9 @@
         <w:pStyle w:val="Tekstas"/>
         <w:keepNext/>
         <w:jc w:val="center"/>
+        <w:rPr>
+          <w:lang w:val="lt-LT"/>
+        </w:rPr>
       </w:pPr>
       <w:r>
         <w:rPr>
@@ -5337,39 +5466,165 @@
           <w:lang w:val="lt-LT"/>
         </w:rPr>
       </w:pPr>
-      <w:fldSimple w:instr=" SEQ pav. \* ARABIC ">
-        <w:r>
-          <w:rPr>
-            <w:noProof/>
-          </w:rPr>
-          <w:t>1</w:t>
-        </w:r>
-      </w:fldSimple>
-      <w:r>
+      <w:r>
+        <w:rPr>
+          <w:lang w:val="lt-LT"/>
+        </w:rPr>
+        <w:fldChar w:fldCharType="begin"/>
+      </w:r>
+      <w:r>
+        <w:rPr>
+          <w:lang w:val="lt-LT"/>
+        </w:rPr>
+        <w:instrText xml:space="preserve"> SEQ pav. \* ARABIC </w:instrText>
+      </w:r>
+      <w:r>
+        <w:rPr>
+          <w:lang w:val="lt-LT"/>
+        </w:rPr>
+        <w:fldChar w:fldCharType="separate"/>
+      </w:r>
+      <w:r>
+        <w:rPr>
+          <w:noProof/>
+          <w:lang w:val="lt-LT"/>
+        </w:rPr>
+        <w:t>2</w:t>
+      </w:r>
+      <w:r>
+        <w:rPr>
+          <w:noProof/>
+          <w:lang w:val="lt-LT"/>
+        </w:rPr>
+        <w:fldChar w:fldCharType="end"/>
+      </w:r>
+      <w:r>
+        <w:rPr>
+          <w:lang w:val="lt-LT"/>
+        </w:rPr>
         <w:t xml:space="preserve"> pav. Stačiakampis signalas, kurio dažnis lygus 1kHz</w:t>
       </w:r>
     </w:p>
     <w:p>
       <w:pPr>
         <w:pStyle w:val="Tekstas"/>
-        <w:rPr>
-          <w:lang w:val="lt-LT"/>
-        </w:rPr>
-      </w:pPr>
+        <w:keepNext/>
+        <w:jc w:val="center"/>
+        <w:rPr>
+          <w:lang w:val="lt-LT"/>
+        </w:rPr>
+      </w:pPr>
+      <w:r>
+        <w:rPr>
+          <w:noProof/>
+          <w:highlight w:val="red"/>
+          <w:lang w:val="lt-LT"/>
+        </w:rPr>
+        <w:drawing>
+          <wp:inline distT="0" distB="0" distL="0" distR="0" wp14:anchorId="443C874D" wp14:editId="0CACA882">
+            <wp:extent cx="4259179" cy="3175024"/>
+            <wp:effectExtent l="0" t="0" r="8255" b="6350"/>
+            <wp:docPr id="1690631535" name="Picture 2"/>
+            <wp:cNvGraphicFramePr>
+              <a:graphicFrameLocks xmlns:a="http://schemas.openxmlformats.org/drawingml/2006/main" noChangeAspect="1"/>
+            </wp:cNvGraphicFramePr>
+            <a:graphic xmlns:a="http://schemas.openxmlformats.org/drawingml/2006/main">
+              <a:graphicData uri="http://schemas.openxmlformats.org/drawingml/2006/picture">
+                <pic:pic xmlns:pic="http://schemas.openxmlformats.org/drawingml/2006/picture">
+                  <pic:nvPicPr>
+                    <pic:cNvPr id="0" name="Picture 2"/>
+                    <pic:cNvPicPr>
+                      <a:picLocks noChangeAspect="1" noChangeArrowheads="1"/>
+                    </pic:cNvPicPr>
+                  </pic:nvPicPr>
+                  <pic:blipFill>
+                    <a:blip r:embed="rId18" cstate="print">
+                      <a:extLst>
+                        <a:ext uri="{28A0092B-C50C-407E-A947-70E740481C1C}">
+                          <a14:useLocalDpi xmlns:a14="http://schemas.microsoft.com/office/drawing/2010/main" val="0"/>
+                        </a:ext>
+                      </a:extLst>
+                    </a:blip>
+                    <a:srcRect/>
+                    <a:stretch>
+                      <a:fillRect/>
+                    </a:stretch>
+                  </pic:blipFill>
+                  <pic:spPr bwMode="auto">
+                    <a:xfrm>
+                      <a:off x="0" y="0"/>
+                      <a:ext cx="4268933" cy="3182295"/>
+                    </a:xfrm>
+                    <a:prstGeom prst="rect">
+                      <a:avLst/>
+                    </a:prstGeom>
+                    <a:noFill/>
+                    <a:ln>
+                      <a:noFill/>
+                    </a:ln>
+                  </pic:spPr>
+                </pic:pic>
+              </a:graphicData>
+            </a:graphic>
+          </wp:inline>
+        </w:drawing>
+      </w:r>
     </w:p>
     <w:p>
       <w:pPr>
-        <w:pStyle w:val="Tekstas"/>
-        <w:rPr>
-          <w:lang w:val="lt-LT"/>
-        </w:rPr>
-      </w:pPr>
-      <w:r>
-        <w:rPr>
-          <w:highlight w:val="red"/>
-          <w:lang w:val="lt-LT"/>
-        </w:rPr>
-        <w:t>IKELTI DAŽNI</w:t>
+        <w:pStyle w:val="Caption"/>
+        <w:rPr>
+          <w:lang w:val="lt-LT"/>
+        </w:rPr>
+      </w:pPr>
+      <w:r>
+        <w:rPr>
+          <w:lang w:val="lt-LT"/>
+        </w:rPr>
+        <w:fldChar w:fldCharType="begin"/>
+      </w:r>
+      <w:r>
+        <w:rPr>
+          <w:lang w:val="lt-LT"/>
+        </w:rPr>
+        <w:instrText xml:space="preserve"> SEQ pav. \* ARABIC </w:instrText>
+      </w:r>
+      <w:r>
+        <w:rPr>
+          <w:lang w:val="lt-LT"/>
+        </w:rPr>
+        <w:fldChar w:fldCharType="separate"/>
+      </w:r>
+      <w:r>
+        <w:rPr>
+          <w:noProof/>
+          <w:lang w:val="lt-LT"/>
+        </w:rPr>
+        <w:t>3</w:t>
+      </w:r>
+      <w:r>
+        <w:rPr>
+          <w:lang w:val="lt-LT"/>
+        </w:rPr>
+        <w:fldChar w:fldCharType="end"/>
+      </w:r>
+      <w:r>
+        <w:rPr>
+          <w:lang w:val="lt-LT"/>
+        </w:rPr>
+        <w:t xml:space="preserve"> pav. Stačiakampio 1 kHz dažnio sig</w:t>
+      </w:r>
+      <w:r>
+        <w:rPr>
+          <w:lang w:val="lt-LT"/>
+        </w:rPr>
+        <w:t>na</w:t>
+      </w:r>
+      <w:r>
+        <w:rPr>
+          <w:lang w:val="lt-LT"/>
+        </w:rPr>
+        <w:t>lo spektras</w:t>
       </w:r>
     </w:p>
     <w:p>
@@ -5379,21 +5634,42 @@
           <w:lang w:val="lt-LT"/>
         </w:rPr>
       </w:pPr>
+      <w:r>
+        <w:rPr>
+          <w:lang w:val="lt-LT"/>
+        </w:rPr>
+        <w:t>Iš signalo spektro (3 pav.) galima matyti, jog svarbiausios yra harmonikos nelyginės harmonikos pasireiškiančios ties 1kHz, 3kHz, 5kHz.</w:t>
+      </w:r>
     </w:p>
     <w:p>
       <w:pPr>
         <w:pStyle w:val="Heading2"/>
-      </w:pPr>
-      <w:r>
+        <w:rPr>
+          <w:lang w:val="lt-LT"/>
+        </w:rPr>
+      </w:pPr>
+      <w:r>
+        <w:rPr>
+          <w:lang w:val="lt-LT"/>
+        </w:rPr>
         <w:t>T</w:t>
       </w:r>
       <w:r>
+        <w:rPr>
+          <w:lang w:val="lt-LT"/>
+        </w:rPr>
         <w:t>yrim</w:t>
       </w:r>
       <w:r>
+        <w:rPr>
+          <w:lang w:val="lt-LT"/>
+        </w:rPr>
         <w:t>as</w:t>
       </w:r>
       <w:r>
+        <w:rPr>
+          <w:lang w:val="lt-LT"/>
+        </w:rPr>
         <w:t xml:space="preserve"> esant 16 kHz diskretizavimo dažniui ir 16 masyvo reikšmių</w:t>
       </w:r>
     </w:p>
@@ -5418,30 +5694,51 @@
       </w:r>
       <w:r>
         <w:rPr>
-          <w:highlight w:val="red"/>
-          <w:lang w:val="lt-LT"/>
-        </w:rPr>
-        <w:t>XX ir XX paveikslėliuose</w:t>
-      </w:r>
-      <w:r>
-        <w:rPr>
-          <w:lang w:val="lt-LT"/>
-        </w:rPr>
-        <w:t>.</w:t>
+          <w:lang w:val="lt-LT"/>
+        </w:rPr>
+        <w:t>4</w:t>
+      </w:r>
+      <w:r>
+        <w:rPr>
+          <w:lang w:val="lt-LT"/>
+        </w:rPr>
+        <w:t xml:space="preserve"> ir </w:t>
+      </w:r>
+      <w:r>
+        <w:rPr>
+          <w:lang w:val="lt-LT"/>
+        </w:rPr>
+        <w:t>5</w:t>
+      </w:r>
+      <w:r>
+        <w:rPr>
+          <w:lang w:val="lt-LT"/>
+        </w:rPr>
+        <w:t xml:space="preserve"> paveikslėliuose.</w:t>
       </w:r>
       <w:r>
         <w:rPr>
           <w:lang w:val="lt-LT"/>
         </w:rPr>
         <w:t xml:space="preserve"> Galima matyti, jog sign</w:t>
+      </w:r>
+      <w:r>
+        <w:rPr>
+          <w:lang w:val="lt-LT"/>
+        </w:rPr>
+        <w:t xml:space="preserve">alas yra labiau panašus į </w:t>
+      </w:r>
+      <w:r>
+        <w:rPr>
+          <w:lang w:val="lt-LT"/>
+        </w:rPr>
+        <w:t>stačiakampį.</w:t>
       </w:r>
     </w:p>
     <w:p>
       <w:pPr>
         <w:pStyle w:val="Tekstas"/>
-        <w:rPr>
-          <w:lang w:val="lt-LT"/>
-        </w:rPr>
+        <w:keepNext/>
       </w:pPr>
       <w:r>
         <w:rPr>
@@ -5467,7 +5764,7 @@
                     </pic:cNvPicPr>
                   </pic:nvPicPr>
                   <pic:blipFill>
-                    <a:blip r:embed="rId18" cstate="print">
+                    <a:blip r:embed="rId19" cstate="print">
                       <a:extLst>
                         <a:ext uri="{28A0092B-C50C-407E-A947-70E740481C1C}">
                           <a14:useLocalDpi xmlns:a14="http://schemas.microsoft.com/office/drawing/2010/main" val="0"/>
@@ -5501,17 +5798,25 @@
     </w:p>
     <w:p>
       <w:pPr>
-        <w:pStyle w:val="Tekstas"/>
-        <w:rPr>
-          <w:lang w:val="lt-LT"/>
-        </w:rPr>
-      </w:pPr>
-      <w:r>
-        <w:rPr>
-          <w:highlight w:val="red"/>
-          <w:lang w:val="lt-LT"/>
-        </w:rPr>
-        <w:t>IKELTI DAŽNI</w:t>
+        <w:pStyle w:val="Caption"/>
+        <w:jc w:val="left"/>
+        <w:rPr>
+          <w:lang w:val="lt-LT"/>
+        </w:rPr>
+      </w:pPr>
+      <w:r>
+        <w:t xml:space="preserve">pav. </w:t>
+      </w:r>
+      <w:fldSimple w:instr=" SEQ pav. \* ARABIC ">
+        <w:r>
+          <w:rPr>
+            <w:noProof/>
+          </w:rPr>
+          <w:t>4</w:t>
+        </w:r>
+      </w:fldSimple>
+      <w:r>
+        <w:t xml:space="preserve"> pav.</w:t>
       </w:r>
     </w:p>
     <w:p>
@@ -5529,44 +5834,276 @@
           <w:lang w:val="lt-LT"/>
         </w:rPr>
       </w:pPr>
+      <w:r>
+        <w:rPr>
+          <w:noProof/>
+          <w:lang w:val="lt-LT"/>
+        </w:rPr>
+        <w:lastRenderedPageBreak/>
+        <w:drawing>
+          <wp:inline distT="0" distB="0" distL="0" distR="0" wp14:anchorId="7DC3333F" wp14:editId="7DB92C5E">
+            <wp:extent cx="6106795" cy="4524375"/>
+            <wp:effectExtent l="0" t="0" r="8255" b="9525"/>
+            <wp:docPr id="569613423" name="Picture 1"/>
+            <wp:cNvGraphicFramePr>
+              <a:graphicFrameLocks xmlns:a="http://schemas.openxmlformats.org/drawingml/2006/main" noChangeAspect="1"/>
+            </wp:cNvGraphicFramePr>
+            <a:graphic xmlns:a="http://schemas.openxmlformats.org/drawingml/2006/main">
+              <a:graphicData uri="http://schemas.openxmlformats.org/drawingml/2006/picture">
+                <pic:pic xmlns:pic="http://schemas.openxmlformats.org/drawingml/2006/picture">
+                  <pic:nvPicPr>
+                    <pic:cNvPr id="0" name="Picture 1"/>
+                    <pic:cNvPicPr>
+                      <a:picLocks noChangeAspect="1" noChangeArrowheads="1"/>
+                    </pic:cNvPicPr>
+                  </pic:nvPicPr>
+                  <pic:blipFill>
+                    <a:blip r:embed="rId20" cstate="print">
+                      <a:extLst>
+                        <a:ext uri="{28A0092B-C50C-407E-A947-70E740481C1C}">
+                          <a14:useLocalDpi xmlns:a14="http://schemas.microsoft.com/office/drawing/2010/main" val="0"/>
+                        </a:ext>
+                      </a:extLst>
+                    </a:blip>
+                    <a:srcRect/>
+                    <a:stretch>
+                      <a:fillRect/>
+                    </a:stretch>
+                  </pic:blipFill>
+                  <pic:spPr bwMode="auto">
+                    <a:xfrm>
+                      <a:off x="0" y="0"/>
+                      <a:ext cx="6106795" cy="4524375"/>
+                    </a:xfrm>
+                    <a:prstGeom prst="rect">
+                      <a:avLst/>
+                    </a:prstGeom>
+                    <a:noFill/>
+                    <a:ln>
+                      <a:noFill/>
+                    </a:ln>
+                  </pic:spPr>
+                </pic:pic>
+              </a:graphicData>
+            </a:graphic>
+          </wp:inline>
+        </w:drawing>
+      </w:r>
     </w:p>
     <w:p>
       <w:pPr>
-        <w:pStyle w:val="Heading2"/>
-        <w:rPr>
-          <w:lang w:val="lt-LT"/>
-        </w:rPr>
-      </w:pPr>
-      <w:r>
-        <w:rPr>
-          <w:lang w:val="lt-LT"/>
-        </w:rPr>
-        <w:t>Filtro atsako tyrimas</w:t>
-      </w:r>
+        <w:pStyle w:val="Tekstas"/>
+        <w:rPr>
+          <w:lang w:val="lt-LT"/>
+        </w:rPr>
+      </w:pPr>
     </w:p>
     <w:p>
       <w:pPr>
         <w:pStyle w:val="Tekstas"/>
-        <w:jc w:val="both"/>
-        <w:rPr>
-          <w:lang w:val="lt-LT"/>
-        </w:rPr>
-      </w:pPr>
-      <w:r>
-        <w:rPr>
-          <w:lang w:val="lt-LT"/>
-        </w:rPr>
-        <w:t xml:space="preserve">Buvo </w:t>
+        <w:rPr>
+          <w:lang w:val="lt-LT"/>
+        </w:rPr>
+      </w:pPr>
+      <w:r>
+        <w:rPr>
+          <w:lang w:val="lt-LT"/>
+        </w:rPr>
+        <w:t>Palyginus matomos tos pacios harmonikos tik antru atveju mažiau triukšmo</w:t>
       </w:r>
     </w:p>
     <w:p>
       <w:pPr>
+        <w:pStyle w:val="Heading2"/>
+        <w:rPr>
+          <w:lang w:val="lt-LT"/>
+        </w:rPr>
+      </w:pPr>
+      <w:r>
+        <w:rPr>
+          <w:lang w:val="lt-LT"/>
+        </w:rPr>
+        <w:t>Filtro atsako tyrimas</w:t>
+      </w:r>
+    </w:p>
+    <w:p>
+      <w:pPr>
         <w:pStyle w:val="Tekstas"/>
         <w:jc w:val="both"/>
         <w:rPr>
           <w:lang w:val="lt-LT"/>
         </w:rPr>
       </w:pPr>
+      <w:r>
+        <w:rPr>
+          <w:lang w:val="lt-LT"/>
+        </w:rPr>
+        <w:t>Sugeneruokite stačiakampės formos signalą, diskretizavimo dažnis 8 kHz, reikšmių kiekis</w:t>
+      </w:r>
+      <w:r>
+        <w:rPr>
+          <w:lang w:val="lt-LT"/>
+        </w:rPr>
+        <w:t xml:space="preserve"> </w:t>
+      </w:r>
+      <w:r>
+        <w:rPr>
+          <w:lang w:val="lt-LT"/>
+        </w:rPr>
+        <w:t>– 64, pirmosios pusės reikšmių amplitudė lygi 20000, likusios pusės amplitudė lygi -20000</w:t>
+      </w:r>
+      <w:r>
+        <w:rPr>
+          <w:lang w:val="lt-LT"/>
+        </w:rPr>
+        <w:t xml:space="preserve"> </w:t>
+      </w:r>
+    </w:p>
+    <w:p>
+      <w:pPr>
+        <w:pStyle w:val="Tekstas"/>
+        <w:jc w:val="both"/>
+        <w:rPr>
+          <w:lang w:val="lt-LT"/>
+        </w:rPr>
+      </w:pPr>
+    </w:p>
+    <w:p>
+      <w:pPr>
+        <w:pStyle w:val="Tekstas"/>
+        <w:jc w:val="both"/>
+        <w:rPr>
+          <w:lang w:val="lt-LT"/>
+        </w:rPr>
+      </w:pPr>
+      <w:r>
+        <w:rPr>
+          <w:noProof/>
+          <w:lang w:val="lt-LT"/>
+        </w:rPr>
+        <w:lastRenderedPageBreak/>
+        <w:drawing>
+          <wp:inline distT="0" distB="0" distL="0" distR="0" wp14:anchorId="1FC286DF" wp14:editId="787633F3">
+            <wp:extent cx="6104255" cy="4604385"/>
+            <wp:effectExtent l="0" t="0" r="0" b="5715"/>
+            <wp:docPr id="1176433689" name="Picture 3"/>
+            <wp:cNvGraphicFramePr>
+              <a:graphicFrameLocks xmlns:a="http://schemas.openxmlformats.org/drawingml/2006/main" noChangeAspect="1"/>
+            </wp:cNvGraphicFramePr>
+            <a:graphic xmlns:a="http://schemas.openxmlformats.org/drawingml/2006/main">
+              <a:graphicData uri="http://schemas.openxmlformats.org/drawingml/2006/picture">
+                <pic:pic xmlns:pic="http://schemas.openxmlformats.org/drawingml/2006/picture">
+                  <pic:nvPicPr>
+                    <pic:cNvPr id="0" name="Picture 3"/>
+                    <pic:cNvPicPr>
+                      <a:picLocks noChangeAspect="1" noChangeArrowheads="1"/>
+                    </pic:cNvPicPr>
+                  </pic:nvPicPr>
+                  <pic:blipFill>
+                    <a:blip r:embed="rId21" cstate="print">
+                      <a:extLst>
+                        <a:ext uri="{28A0092B-C50C-407E-A947-70E740481C1C}">
+                          <a14:useLocalDpi xmlns:a14="http://schemas.microsoft.com/office/drawing/2010/main" val="0"/>
+                        </a:ext>
+                      </a:extLst>
+                    </a:blip>
+                    <a:srcRect/>
+                    <a:stretch>
+                      <a:fillRect/>
+                    </a:stretch>
+                  </pic:blipFill>
+                  <pic:spPr bwMode="auto">
+                    <a:xfrm>
+                      <a:off x="0" y="0"/>
+                      <a:ext cx="6104255" cy="4604385"/>
+                    </a:xfrm>
+                    <a:prstGeom prst="rect">
+                      <a:avLst/>
+                    </a:prstGeom>
+                    <a:noFill/>
+                    <a:ln>
+                      <a:noFill/>
+                    </a:ln>
+                  </pic:spPr>
+                </pic:pic>
+              </a:graphicData>
+            </a:graphic>
+          </wp:inline>
+        </w:drawing>
+      </w:r>
+    </w:p>
+    <w:p>
+      <w:pPr>
+        <w:pStyle w:val="Tekstas"/>
+        <w:jc w:val="both"/>
+        <w:rPr>
+          <w:lang w:val="lt-LT"/>
+        </w:rPr>
+      </w:pPr>
+    </w:p>
+    <w:p>
+      <w:pPr>
+        <w:pStyle w:val="Tekstas"/>
+        <w:jc w:val="both"/>
+        <w:rPr>
+          <w:lang w:val="lt-LT"/>
+        </w:rPr>
+      </w:pPr>
+      <w:r>
+        <w:rPr>
+          <w:noProof/>
+          <w:lang w:val="lt-LT"/>
+        </w:rPr>
+        <w:lastRenderedPageBreak/>
+        <w:drawing>
+          <wp:inline distT="0" distB="0" distL="0" distR="0" wp14:anchorId="16167334" wp14:editId="7714EA87">
+            <wp:extent cx="6104255" cy="4547870"/>
+            <wp:effectExtent l="0" t="0" r="0" b="5080"/>
+            <wp:docPr id="462208806" name="Picture 4"/>
+            <wp:cNvGraphicFramePr>
+              <a:graphicFrameLocks xmlns:a="http://schemas.openxmlformats.org/drawingml/2006/main" noChangeAspect="1"/>
+            </wp:cNvGraphicFramePr>
+            <a:graphic xmlns:a="http://schemas.openxmlformats.org/drawingml/2006/main">
+              <a:graphicData uri="http://schemas.openxmlformats.org/drawingml/2006/picture">
+                <pic:pic xmlns:pic="http://schemas.openxmlformats.org/drawingml/2006/picture">
+                  <pic:nvPicPr>
+                    <pic:cNvPr id="0" name="Picture 4"/>
+                    <pic:cNvPicPr>
+                      <a:picLocks noChangeAspect="1" noChangeArrowheads="1"/>
+                    </pic:cNvPicPr>
+                  </pic:nvPicPr>
+                  <pic:blipFill>
+                    <a:blip r:embed="rId22" cstate="print">
+                      <a:extLst>
+                        <a:ext uri="{28A0092B-C50C-407E-A947-70E740481C1C}">
+                          <a14:useLocalDpi xmlns:a14="http://schemas.microsoft.com/office/drawing/2010/main" val="0"/>
+                        </a:ext>
+                      </a:extLst>
+                    </a:blip>
+                    <a:srcRect/>
+                    <a:stretch>
+                      <a:fillRect/>
+                    </a:stretch>
+                  </pic:blipFill>
+                  <pic:spPr bwMode="auto">
+                    <a:xfrm>
+                      <a:off x="0" y="0"/>
+                      <a:ext cx="6104255" cy="4547870"/>
+                    </a:xfrm>
+                    <a:prstGeom prst="rect">
+                      <a:avLst/>
+                    </a:prstGeom>
+                    <a:noFill/>
+                    <a:ln>
+                      <a:noFill/>
+                    </a:ln>
+                  </pic:spPr>
+                </pic:pic>
+              </a:graphicData>
+            </a:graphic>
+          </wp:inline>
+        </w:drawing>
+      </w:r>
     </w:p>
     <w:p>
       <w:pPr>
@@ -5834,8 +6371,8 @@
       </w:pPr>
     </w:p>
     <w:sectPr>
-      <w:footerReference w:type="default" r:id="rId19"/>
-      <w:footerReference w:type="first" r:id="rId20"/>
+      <w:footerReference w:type="default" r:id="rId23"/>
+      <w:footerReference w:type="first" r:id="rId24"/>
       <w:pgSz w:w="11906" w:h="16838" w:code="9"/>
       <w:pgMar w:top="1134" w:right="567" w:bottom="1134" w:left="1701" w:header="720" w:footer="720" w:gutter="0"/>
       <w:cols w:space="720"/>
@@ -7430,6 +7967,7 @@
         <w:dstrike w:val="0"/>
         <w:noProof w:val="0"/>
         <w:vanish w:val="0"/>
+        <w:color w:val="000000"/>
         <w:spacing w:val="0"/>
         <w:kern w:val="0"/>
         <w:position w:val="0"/>
@@ -7446,11 +7984,6 @@
           <w14:prstDash w14:val="solid"/>
           <w14:bevel/>
         </w14:textOutline>
-        <w14:textFill>
-          <w14:solidFill>
-            <w14:srgbClr w14:val="000000"/>
-          </w14:solidFill>
-        </w14:textFill>
       </w:rPr>
     </w:lvl>
     <w:lvl w:ilvl="1" w:tplc="04270019">
@@ -9458,6 +9991,7 @@
   <w:style w:type="character" w:default="1" w:styleId="DefaultParagraphFont">
     <w:name w:val="Default Paragraph Font"/>
     <w:uiPriority w:val="1"/>
+    <w:semiHidden/>
     <w:unhideWhenUsed/>
   </w:style>
   <w:style w:type="table" w:default="1" w:styleId="TableNormal">
@@ -11064,28 +11598,6 @@
 </file>
 
 <file path=customXml/item3.xml><?xml version="1.0" encoding="utf-8"?>
-<b:Sources xmlns:b="http://schemas.openxmlformats.org/officeDocument/2006/bibliography" xmlns="http://schemas.openxmlformats.org/officeDocument/2006/bibliography" SelectedStyle="\ISO690Nmerical.XSL" StyleName="ISO 690 - Numerical Reference" Version="1987">
-  <b:Source>
-    <b:Tag>IEC61508_0</b:Tag>
-    <b:SourceType>Book</b:SourceType>
-    <b:Guid>{65E27480-948E-4734-851C-8A3720FE5D33}</b:Guid>
-    <b:Title>Functional safety of electrical/electronic/programmable electronic safety-related systems – Part 0: Functional safety and IEC 61508</b:Title>
-    <b:Year>2010</b:Year>
-    <b:RefOrder>1</b:RefOrder>
-  </b:Source>
-</b:Sources>
-</file>
-
-<file path=customXml/item4.xml><?xml version="1.0" encoding="utf-8"?>
-<?mso-contentType ?>
-<FormTemplates xmlns="http://schemas.microsoft.com/sharepoint/v3/contenttype/forms">
-  <Display>DocumentLibraryForm</Display>
-  <Edit>DocumentLibraryForm</Edit>
-  <New>DocumentLibraryForm</New>
-</FormTemplates>
-</file>
-
-<file path=customXml/item5.xml><?xml version="1.0" encoding="utf-8"?>
 <ct:contentTypeSchema xmlns:ct="http://schemas.microsoft.com/office/2006/metadata/contentType" xmlns:ma="http://schemas.microsoft.com/office/2006/metadata/properties/metaAttributes" ct:_="" ma:_="" ma:contentTypeName="Dokumentas" ma:contentTypeID="0x010100EADBD898CF440546AABB167BC66AF019" ma:contentTypeVersion="0" ma:contentTypeDescription="Kurkite naują dokumentą." ma:contentTypeScope="" ma:versionID="fffe2553cf796d504d826cb726caeb0f">
   <xsd:schema xmlns:xsd="http://www.w3.org/2001/XMLSchema" xmlns:xs="http://www.w3.org/2001/XMLSchema" xmlns:p="http://schemas.microsoft.com/office/2006/metadata/properties" targetNamespace="http://schemas.microsoft.com/office/2006/metadata/properties" ma:root="true" ma:fieldsID="9e3448dca405c29cf42b7eb4394e4cf9">
     <xsd:element name="properties">
@@ -11199,6 +11711,28 @@
 </ct:contentTypeSchema>
 </file>
 
+<file path=customXml/item4.xml><?xml version="1.0" encoding="utf-8"?>
+<?mso-contentType ?>
+<FormTemplates xmlns="http://schemas.microsoft.com/sharepoint/v3/contenttype/forms">
+  <Display>DocumentLibraryForm</Display>
+  <Edit>DocumentLibraryForm</Edit>
+  <New>DocumentLibraryForm</New>
+</FormTemplates>
+</file>
+
+<file path=customXml/item5.xml><?xml version="1.0" encoding="utf-8"?>
+<b:Sources xmlns:b="http://schemas.openxmlformats.org/officeDocument/2006/bibliography" xmlns="http://schemas.openxmlformats.org/officeDocument/2006/bibliography" SelectedStyle="\ISO690Nmerical.XSL" StyleName="ISO 690 - Numerical Reference" Version="1987">
+  <b:Source>
+    <b:Tag>IEC61508_0</b:Tag>
+    <b:SourceType>Book</b:SourceType>
+    <b:Guid>{65E27480-948E-4734-851C-8A3720FE5D33}</b:Guid>
+    <b:Title>Functional safety of electrical/electronic/programmable electronic safety-related systems – Part 0: Functional safety and IEC 61508</b:Title>
+    <b:Year>2010</b:Year>
+    <b:RefOrder>1</b:RefOrder>
+  </b:Source>
+</b:Sources>
+</file>
+
 <file path=customXml/itemProps1.xml><?xml version="1.0" encoding="utf-8"?>
 <ds:datastoreItem xmlns:ds="http://schemas.openxmlformats.org/officeDocument/2006/customXml" ds:itemID="{55AF091B-3C7A-41E3-B477-F2FDAA23CFDA}">
   <ds:schemaRefs>
@@ -11217,9 +11751,17 @@
 </file>
 
 <file path=customXml/itemProps3.xml><?xml version="1.0" encoding="utf-8"?>
-<ds:datastoreItem xmlns:ds="http://schemas.openxmlformats.org/officeDocument/2006/customXml" ds:itemID="{9BF00927-9A05-4EB8-A03D-E75EE6410D2E}">
+<ds:datastoreItem xmlns:ds="http://schemas.openxmlformats.org/officeDocument/2006/customXml" ds:itemID="{4AF5F9E3-5307-445D-BC70-0BA1FACB281F}">
   <ds:schemaRefs>
-    <ds:schemaRef ds:uri="http://schemas.openxmlformats.org/officeDocument/2006/bibliography"/>
+    <ds:schemaRef ds:uri="http://schemas.microsoft.com/office/2006/metadata/contentType"/>
+    <ds:schemaRef ds:uri="http://schemas.microsoft.com/office/2006/metadata/properties/metaAttributes"/>
+    <ds:schemaRef ds:uri="http://www.w3.org/2001/XMLSchema"/>
+    <ds:schemaRef ds:uri="http://schemas.microsoft.com/office/2006/metadata/properties"/>
+    <ds:schemaRef ds:uri="http://schemas.openxmlformats.org/package/2006/metadata/core-properties"/>
+    <ds:schemaRef ds:uri="http://purl.org/dc/elements/1.1/"/>
+    <ds:schemaRef ds:uri="http://purl.org/dc/terms/"/>
+    <ds:schemaRef ds:uri="http://schemas.microsoft.com/internal/obd"/>
+    <ds:schemaRef ds:uri="http://schemas.microsoft.com/office/infopath/2007/PartnerControls"/>
   </ds:schemaRefs>
 </ds:datastoreItem>
 </file>
@@ -11233,17 +11775,9 @@
 </file>
 
 <file path=customXml/itemProps5.xml><?xml version="1.0" encoding="utf-8"?>
-<ds:datastoreItem xmlns:ds="http://schemas.openxmlformats.org/officeDocument/2006/customXml" ds:itemID="{4AF5F9E3-5307-445D-BC70-0BA1FACB281F}">
+<ds:datastoreItem xmlns:ds="http://schemas.openxmlformats.org/officeDocument/2006/customXml" ds:itemID="{9BF00927-9A05-4EB8-A03D-E75EE6410D2E}">
   <ds:schemaRefs>
-    <ds:schemaRef ds:uri="http://schemas.microsoft.com/office/2006/metadata/contentType"/>
-    <ds:schemaRef ds:uri="http://schemas.microsoft.com/office/2006/metadata/properties/metaAttributes"/>
-    <ds:schemaRef ds:uri="http://www.w3.org/2001/XMLSchema"/>
-    <ds:schemaRef ds:uri="http://schemas.microsoft.com/office/2006/metadata/properties"/>
-    <ds:schemaRef ds:uri="http://schemas.openxmlformats.org/package/2006/metadata/core-properties"/>
-    <ds:schemaRef ds:uri="http://purl.org/dc/elements/1.1/"/>
-    <ds:schemaRef ds:uri="http://purl.org/dc/terms/"/>
-    <ds:schemaRef ds:uri="http://schemas.microsoft.com/internal/obd"/>
-    <ds:schemaRef ds:uri="http://schemas.microsoft.com/office/infopath/2007/PartnerControls"/>
+    <ds:schemaRef ds:uri="http://schemas.openxmlformats.org/officeDocument/2006/bibliography"/>
   </ds:schemaRefs>
 </ds:datastoreItem>
 </file>
</xml_diff>